<commit_message>
fix up titles in 04 combined
</commit_message>
<xml_diff>
--- a/Dissertation_22186878.docx
+++ b/Dissertation_22186878.docx
@@ -259,7 +259,7 @@
       <w:pPr>
         <w:pStyle w:val="Heading2"/>
       </w:pPr>
-      <w:bookmarkStart w:id="0" w:name="_Toc143872994"/>
+      <w:bookmarkStart w:id="0" w:name="_Toc148700611"/>
       <w:r>
         <w:lastRenderedPageBreak/>
         <w:t>Abstract</w:t>
@@ -280,51 +280,48 @@
         <w:t xml:space="preserve">, </w:t>
       </w:r>
       <w:r>
-        <w:t>to identify</w:t>
+        <w:t xml:space="preserve">to identify </w:t>
+      </w:r>
+      <w:r>
+        <w:t xml:space="preserve">geographic inequalities that may be masked by aggregated statistics over a larger region. Gridded distribution </w:t>
+      </w:r>
+      <w:r>
+        <w:t xml:space="preserve">data </w:t>
+      </w:r>
+      <w:r>
+        <w:t xml:space="preserve">over a regular spatial scale </w:t>
+      </w:r>
+      <w:r>
+        <w:t>can also be more readily combined</w:t>
+      </w:r>
+      <w:r>
+        <w:t xml:space="preserve"> with earth observation and environmental data, overcoming the limitations of responding to natural events that do not align neatly with administrative boundaries. </w:t>
+      </w:r>
+      <w:r>
+        <w:t>This study therefore proposes and evaluates a</w:t>
+      </w:r>
+      <w:r>
+        <w:t xml:space="preserve"> two-stage</w:t>
+      </w:r>
+      <w:r>
+        <w:t xml:space="preserve"> methodology for the spatial disaggregation of ADP into a uniform spatial grid</w:t>
+      </w:r>
+      <w:r>
+        <w:t>, applied to the case study of India</w:t>
+      </w:r>
+      <w:r>
+        <w:t>.</w:t>
+      </w:r>
+      <w:r>
+        <w:t xml:space="preserve"> Firstly, a dasymetric mask is used to identify population distributed across cropland areas. In the second stage, </w:t>
+      </w:r>
+      <w:r>
+        <w:t>estimates are adjusted to match census data at an aggregated level through the iterative addition or subtraction of a buffer area to the initial estimate.</w:t>
       </w:r>
       <w:r>
         <w:t xml:space="preserve"> </w:t>
       </w:r>
       <w:r>
-        <w:t xml:space="preserve">geographic inequalities that may be masked by aggregated statistics over a larger region. Gridded distribution </w:t>
-      </w:r>
-      <w:r>
-        <w:t xml:space="preserve">data </w:t>
-      </w:r>
-      <w:r>
-        <w:t xml:space="preserve">over a regular spatial scale </w:t>
-      </w:r>
-      <w:r>
-        <w:t>can also be more readily combined</w:t>
-      </w:r>
-      <w:r>
-        <w:t xml:space="preserve"> with earth observation and environmental data, overcoming the limitations of responding to natural events that do not align neatly with administrative boundaries. </w:t>
-      </w:r>
-      <w:r>
-        <w:t>This study therefore proposes and evaluates a</w:t>
-      </w:r>
-      <w:r>
-        <w:t xml:space="preserve"> two-stage</w:t>
-      </w:r>
-      <w:r>
-        <w:t xml:space="preserve"> methodology for the spatial disaggregation of ADP into a uniform spatial grid</w:t>
-      </w:r>
-      <w:r>
-        <w:t>, applied to the case study of India</w:t>
-      </w:r>
-      <w:r>
-        <w:t>.</w:t>
-      </w:r>
-      <w:r>
-        <w:t xml:space="preserve"> Firstly, a dasymetric mask is used to identify population distributed across cropland areas. In the second stage, </w:t>
-      </w:r>
-      <w:r>
-        <w:t>estimates are adjusted to match census data at an aggregated level through the iterative addition or subtraction of a buffer area to the initial estimate.</w:t>
-      </w:r>
-      <w:r>
-        <w:t xml:space="preserve"> </w:t>
-      </w:r>
-      <w:r>
         <w:t xml:space="preserve">Performance was evaluated </w:t>
       </w:r>
       <w:r>
@@ -334,10 +331,7 @@
         <w:t xml:space="preserve"> computation time, spatial resolution of output, and variation in </w:t>
       </w:r>
       <w:r>
-        <w:t xml:space="preserve">buffer </w:t>
-      </w:r>
-      <w:r>
-        <w:t>radi</w:t>
+        <w:t>buffer radi</w:t>
       </w:r>
       <w:r>
         <w:t>us</w:t>
@@ -393,7 +387,7 @@
       <w:pPr>
         <w:pStyle w:val="Heading2"/>
       </w:pPr>
-      <w:bookmarkStart w:id="1" w:name="_Toc143872995"/>
+      <w:bookmarkStart w:id="1" w:name="_Toc148700612"/>
       <w:r>
         <w:lastRenderedPageBreak/>
         <w:t>Declaration</w:t>
@@ -424,7 +418,7 @@
       <w:pPr>
         <w:pStyle w:val="Heading2"/>
       </w:pPr>
-      <w:bookmarkStart w:id="2" w:name="_Toc143872996"/>
+      <w:bookmarkStart w:id="2" w:name="_Toc148700613"/>
       <w:r>
         <w:lastRenderedPageBreak/>
         <w:t>Acknowledgements</w:t>
@@ -534,7 +528,7 @@
           <w:r>
             <w:fldChar w:fldCharType="separate"/>
           </w:r>
-          <w:hyperlink w:anchor="_Toc143872994" w:history="1">
+          <w:hyperlink w:anchor="_Toc148700611" w:history="1">
             <w:r>
               <w:rPr>
                 <w:rStyle w:val="Hyperlink"/>
@@ -561,7 +555,7 @@
                 <w:noProof/>
                 <w:webHidden/>
               </w:rPr>
-              <w:instrText xml:space="preserve"> PAGEREF _Toc143872994 \h </w:instrText>
+              <w:instrText xml:space="preserve"> PAGEREF _Toc148700611 \h </w:instrText>
             </w:r>
             <w:r>
               <w:rPr>
@@ -602,7 +596,7 @@
               <w14:ligatures w14:val="standardContextual"/>
             </w:rPr>
           </w:pPr>
-          <w:hyperlink w:anchor="_Toc143872995" w:history="1">
+          <w:hyperlink w:anchor="_Toc148700612" w:history="1">
             <w:r>
               <w:rPr>
                 <w:rStyle w:val="Hyperlink"/>
@@ -629,7 +623,7 @@
                 <w:noProof/>
                 <w:webHidden/>
               </w:rPr>
-              <w:instrText xml:space="preserve"> PAGEREF _Toc143872995 \h </w:instrText>
+              <w:instrText xml:space="preserve"> PAGEREF _Toc148700612 \h </w:instrText>
             </w:r>
             <w:r>
               <w:rPr>
@@ -670,7 +664,7 @@
               <w14:ligatures w14:val="standardContextual"/>
             </w:rPr>
           </w:pPr>
-          <w:hyperlink w:anchor="_Toc143872996" w:history="1">
+          <w:hyperlink w:anchor="_Toc148700613" w:history="1">
             <w:r>
               <w:rPr>
                 <w:rStyle w:val="Hyperlink"/>
@@ -697,7 +691,7 @@
                 <w:noProof/>
                 <w:webHidden/>
               </w:rPr>
-              <w:instrText xml:space="preserve"> PAGEREF _Toc143872996 \h </w:instrText>
+              <w:instrText xml:space="preserve"> PAGEREF _Toc148700613 \h </w:instrText>
             </w:r>
             <w:r>
               <w:rPr>
@@ -738,7 +732,7 @@
               <w14:ligatures w14:val="standardContextual"/>
             </w:rPr>
           </w:pPr>
-          <w:hyperlink w:anchor="_Toc143872997" w:history="1">
+          <w:hyperlink w:anchor="_Toc148700614" w:history="1">
             <w:r>
               <w:rPr>
                 <w:rStyle w:val="Hyperlink"/>
@@ -765,7 +759,7 @@
                 <w:noProof/>
                 <w:webHidden/>
               </w:rPr>
-              <w:instrText xml:space="preserve"> PAGEREF _Toc143872997 \h </w:instrText>
+              <w:instrText xml:space="preserve"> PAGEREF _Toc148700614 \h </w:instrText>
             </w:r>
             <w:r>
               <w:rPr>
@@ -806,7 +800,7 @@
               <w14:ligatures w14:val="standardContextual"/>
             </w:rPr>
           </w:pPr>
-          <w:hyperlink w:anchor="_Toc143872998" w:history="1">
+          <w:hyperlink w:anchor="_Toc148700615" w:history="1">
             <w:r>
               <w:rPr>
                 <w:rStyle w:val="Hyperlink"/>
@@ -833,7 +827,7 @@
                 <w:noProof/>
                 <w:webHidden/>
               </w:rPr>
-              <w:instrText xml:space="preserve"> PAGEREF _Toc143872998 \h </w:instrText>
+              <w:instrText xml:space="preserve"> PAGEREF _Toc148700615 \h </w:instrText>
             </w:r>
             <w:r>
               <w:rPr>
@@ -877,7 +871,7 @@
               <w14:ligatures w14:val="standardContextual"/>
             </w:rPr>
           </w:pPr>
-          <w:hyperlink w:anchor="_Toc143872999" w:history="1">
+          <w:hyperlink w:anchor="_Toc148700616" w:history="1">
             <w:r>
               <w:rPr>
                 <w:rStyle w:val="Hyperlink"/>
@@ -920,7 +914,7 @@
                 <w:noProof/>
                 <w:webHidden/>
               </w:rPr>
-              <w:instrText xml:space="preserve"> PAGEREF _Toc143872999 \h </w:instrText>
+              <w:instrText xml:space="preserve"> PAGEREF _Toc148700616 \h </w:instrText>
             </w:r>
             <w:r>
               <w:rPr>
@@ -965,7 +959,7 @@
               <w14:ligatures w14:val="standardContextual"/>
             </w:rPr>
           </w:pPr>
-          <w:hyperlink w:anchor="_Toc143873000" w:history="1">
+          <w:hyperlink w:anchor="_Toc148700617" w:history="1">
             <w:r>
               <w:rPr>
                 <w:rStyle w:val="Hyperlink"/>
@@ -1008,7 +1002,7 @@
                 <w:noProof/>
                 <w:webHidden/>
               </w:rPr>
-              <w:instrText xml:space="preserve"> PAGEREF _Toc143873000 \h </w:instrText>
+              <w:instrText xml:space="preserve"> PAGEREF _Toc148700617 \h </w:instrText>
             </w:r>
             <w:r>
               <w:rPr>
@@ -1053,7 +1047,7 @@
               <w14:ligatures w14:val="standardContextual"/>
             </w:rPr>
           </w:pPr>
-          <w:hyperlink w:anchor="_Toc143873001" w:history="1">
+          <w:hyperlink w:anchor="_Toc148700618" w:history="1">
             <w:r>
               <w:rPr>
                 <w:rStyle w:val="Hyperlink"/>
@@ -1096,7 +1090,7 @@
                 <w:noProof/>
                 <w:webHidden/>
               </w:rPr>
-              <w:instrText xml:space="preserve"> PAGEREF _Toc143873001 \h </w:instrText>
+              <w:instrText xml:space="preserve"> PAGEREF _Toc148700618 \h </w:instrText>
             </w:r>
             <w:r>
               <w:rPr>
@@ -1141,7 +1135,7 @@
               <w14:ligatures w14:val="standardContextual"/>
             </w:rPr>
           </w:pPr>
-          <w:hyperlink w:anchor="_Toc143873002" w:history="1">
+          <w:hyperlink w:anchor="_Toc148700619" w:history="1">
             <w:r>
               <w:rPr>
                 <w:rStyle w:val="Hyperlink"/>
@@ -1184,7 +1178,7 @@
                 <w:noProof/>
                 <w:webHidden/>
               </w:rPr>
-              <w:instrText xml:space="preserve"> PAGEREF _Toc143873002 \h </w:instrText>
+              <w:instrText xml:space="preserve"> PAGEREF _Toc148700619 \h </w:instrText>
             </w:r>
             <w:r>
               <w:rPr>
@@ -1228,7 +1222,7 @@
               <w14:ligatures w14:val="standardContextual"/>
             </w:rPr>
           </w:pPr>
-          <w:hyperlink w:anchor="_Toc143873003" w:history="1">
+          <w:hyperlink w:anchor="_Toc148700620" w:history="1">
             <w:r>
               <w:rPr>
                 <w:rStyle w:val="Hyperlink"/>
@@ -1271,7 +1265,7 @@
                 <w:noProof/>
                 <w:webHidden/>
               </w:rPr>
-              <w:instrText xml:space="preserve"> PAGEREF _Toc143873003 \h </w:instrText>
+              <w:instrText xml:space="preserve"> PAGEREF _Toc148700620 \h </w:instrText>
             </w:r>
             <w:r>
               <w:rPr>
@@ -1316,7 +1310,7 @@
               <w14:ligatures w14:val="standardContextual"/>
             </w:rPr>
           </w:pPr>
-          <w:hyperlink w:anchor="_Toc143873004" w:history="1">
+          <w:hyperlink w:anchor="_Toc148700621" w:history="1">
             <w:r>
               <w:rPr>
                 <w:rStyle w:val="Hyperlink"/>
@@ -1359,7 +1353,7 @@
                 <w:noProof/>
                 <w:webHidden/>
               </w:rPr>
-              <w:instrText xml:space="preserve"> PAGEREF _Toc143873004 \h </w:instrText>
+              <w:instrText xml:space="preserve"> PAGEREF _Toc148700621 \h </w:instrText>
             </w:r>
             <w:r>
               <w:rPr>
@@ -1404,7 +1398,7 @@
               <w14:ligatures w14:val="standardContextual"/>
             </w:rPr>
           </w:pPr>
-          <w:hyperlink w:anchor="_Toc143873005" w:history="1">
+          <w:hyperlink w:anchor="_Toc148700622" w:history="1">
             <w:r>
               <w:rPr>
                 <w:rStyle w:val="Hyperlink"/>
@@ -1426,7 +1420,7 @@
                 <w:rStyle w:val="Hyperlink"/>
                 <w:noProof/>
               </w:rPr>
-              <w:t>Justification</w:t>
+              <w:t>Data Sources</w:t>
             </w:r>
             <w:r>
               <w:rPr>
@@ -1447,24 +1441,27 @@
                 <w:noProof/>
                 <w:webHidden/>
               </w:rPr>
-              <w:instrText xml:space="preserve"> PAGEREF _Toc143873005 \h </w:instrText>
+              <w:instrText xml:space="preserve"> PAGEREF _Toc148700622 \h </w:instrText>
             </w:r>
             <w:r>
               <w:rPr>
                 <w:noProof/>
                 <w:webHidden/>
               </w:rPr>
+            </w:r>
+            <w:r>
+              <w:rPr>
+                <w:noProof/>
+                <w:webHidden/>
+              </w:rPr>
               <w:fldChar w:fldCharType="separate"/>
             </w:r>
             <w:r>
               <w:rPr>
-                <w:b/>
-                <w:bCs/>
                 <w:noProof/>
                 <w:webHidden/>
-                <w:lang w:val="en-US"/>
-              </w:rPr>
-              <w:t>Error! Bookmark not defined.</w:t>
+              </w:rPr>
+              <w:t>16</w:t>
             </w:r>
             <w:r>
               <w:rPr>
@@ -1489,7 +1486,7 @@
               <w14:ligatures w14:val="standardContextual"/>
             </w:rPr>
           </w:pPr>
-          <w:hyperlink w:anchor="_Toc143873006" w:history="1">
+          <w:hyperlink w:anchor="_Toc148700623" w:history="1">
             <w:r>
               <w:rPr>
                 <w:rStyle w:val="Hyperlink"/>
@@ -1511,7 +1508,7 @@
                 <w:rStyle w:val="Hyperlink"/>
                 <w:noProof/>
               </w:rPr>
-              <w:t>Data Sources</w:t>
+              <w:t>Study setting</w:t>
             </w:r>
             <w:r>
               <w:rPr>
@@ -1532,7 +1529,7 @@
                 <w:noProof/>
                 <w:webHidden/>
               </w:rPr>
-              <w:instrText xml:space="preserve"> PAGEREF _Toc143873006 \h </w:instrText>
+              <w:instrText xml:space="preserve"> PAGEREF _Toc148700623 \h </w:instrText>
             </w:r>
             <w:r>
               <w:rPr>
@@ -1552,7 +1549,7 @@
                 <w:noProof/>
                 <w:webHidden/>
               </w:rPr>
-              <w:t>16</w:t>
+              <w:t>17</w:t>
             </w:r>
             <w:r>
               <w:rPr>
@@ -1577,7 +1574,7 @@
               <w14:ligatures w14:val="standardContextual"/>
             </w:rPr>
           </w:pPr>
-          <w:hyperlink w:anchor="_Toc143873007" w:history="1">
+          <w:hyperlink w:anchor="_Toc148700624" w:history="1">
             <w:r>
               <w:rPr>
                 <w:rStyle w:val="Hyperlink"/>
@@ -1599,7 +1596,7 @@
                 <w:rStyle w:val="Hyperlink"/>
                 <w:noProof/>
               </w:rPr>
-              <w:t>Study setting</w:t>
+              <w:t>Computing Agricultural Dependent Population</w:t>
             </w:r>
             <w:r>
               <w:rPr>
@@ -1620,7 +1617,7 @@
                 <w:noProof/>
                 <w:webHidden/>
               </w:rPr>
-              <w:instrText xml:space="preserve"> PAGEREF _Toc143873007 \h </w:instrText>
+              <w:instrText xml:space="preserve"> PAGEREF _Toc148700624 \h </w:instrText>
             </w:r>
             <w:r>
               <w:rPr>
@@ -1640,7 +1637,7 @@
                 <w:noProof/>
                 <w:webHidden/>
               </w:rPr>
-              <w:t>17</w:t>
+              <w:t>18</w:t>
             </w:r>
             <w:r>
               <w:rPr>
@@ -1665,7 +1662,7 @@
               <w14:ligatures w14:val="standardContextual"/>
             </w:rPr>
           </w:pPr>
-          <w:hyperlink w:anchor="_Toc143873008" w:history="1">
+          <w:hyperlink w:anchor="_Toc148700625" w:history="1">
             <w:r>
               <w:rPr>
                 <w:rStyle w:val="Hyperlink"/>
@@ -1687,7 +1684,7 @@
                 <w:rStyle w:val="Hyperlink"/>
                 <w:noProof/>
               </w:rPr>
-              <w:t>Computing Agricultural Dependent Population</w:t>
+              <w:t>Validation of population estimates</w:t>
             </w:r>
             <w:r>
               <w:rPr>
@@ -1708,7 +1705,7 @@
                 <w:noProof/>
                 <w:webHidden/>
               </w:rPr>
-              <w:instrText xml:space="preserve"> PAGEREF _Toc143873008 \h </w:instrText>
+              <w:instrText xml:space="preserve"> PAGEREF _Toc148700625 \h </w:instrText>
             </w:r>
             <w:r>
               <w:rPr>
@@ -1728,7 +1725,94 @@
                 <w:noProof/>
                 <w:webHidden/>
               </w:rPr>
-              <w:t>18</w:t>
+              <w:t>20</w:t>
+            </w:r>
+            <w:r>
+              <w:rPr>
+                <w:noProof/>
+                <w:webHidden/>
+              </w:rPr>
+              <w:fldChar w:fldCharType="end"/>
+            </w:r>
+          </w:hyperlink>
+        </w:p>
+        <w:p>
+          <w:pPr>
+            <w:pStyle w:val="TOC2"/>
+            <w:tabs>
+              <w:tab w:val="left" w:pos="660"/>
+            </w:tabs>
+            <w:rPr>
+              <w:noProof/>
+              <w:kern w:val="2"/>
+              <w:lang w:eastAsia="en-GB"/>
+              <w14:ligatures w14:val="standardContextual"/>
+            </w:rPr>
+          </w:pPr>
+          <w:hyperlink w:anchor="_Toc148700626" w:history="1">
+            <w:r>
+              <w:rPr>
+                <w:rStyle w:val="Hyperlink"/>
+                <w:noProof/>
+              </w:rPr>
+              <w:t>3.</w:t>
+            </w:r>
+            <w:r>
+              <w:rPr>
+                <w:noProof/>
+                <w:kern w:val="2"/>
+                <w:lang w:eastAsia="en-GB"/>
+                <w14:ligatures w14:val="standardContextual"/>
+              </w:rPr>
+              <w:tab/>
+            </w:r>
+            <w:r>
+              <w:rPr>
+                <w:rStyle w:val="Hyperlink"/>
+                <w:noProof/>
+              </w:rPr>
+              <w:t>Results</w:t>
+            </w:r>
+            <w:r>
+              <w:rPr>
+                <w:noProof/>
+                <w:webHidden/>
+              </w:rPr>
+              <w:tab/>
+            </w:r>
+            <w:r>
+              <w:rPr>
+                <w:noProof/>
+                <w:webHidden/>
+              </w:rPr>
+              <w:fldChar w:fldCharType="begin"/>
+            </w:r>
+            <w:r>
+              <w:rPr>
+                <w:noProof/>
+                <w:webHidden/>
+              </w:rPr>
+              <w:instrText xml:space="preserve"> PAGEREF _Toc148700626 \h </w:instrText>
+            </w:r>
+            <w:r>
+              <w:rPr>
+                <w:noProof/>
+                <w:webHidden/>
+              </w:rPr>
+            </w:r>
+            <w:r>
+              <w:rPr>
+                <w:noProof/>
+                <w:webHidden/>
+              </w:rPr>
+              <w:fldChar w:fldCharType="separate"/>
+            </w:r>
+            <w:r>
+              <w:rPr>
+                <w:noProof/>
+                <w:webHidden/>
+              </w:rPr>
+              <w:t>22</w:t>
             </w:r>
             <w:r>
               <w:rPr>
@@ -1753,13 +1837,13 @@
               <w14:ligatures w14:val="standardContextual"/>
             </w:rPr>
           </w:pPr>
-          <w:hyperlink w:anchor="_Toc143873009" w:history="1">
+          <w:hyperlink w:anchor="_Toc148700627" w:history="1">
             <w:r>
               <w:rPr>
                 <w:rStyle w:val="Hyperlink"/>
                 <w:noProof/>
               </w:rPr>
-              <w:t>2.5</w:t>
+              <w:t>3.1</w:t>
             </w:r>
             <w:r>
               <w:rPr>
@@ -1775,7 +1859,7 @@
                 <w:rStyle w:val="Hyperlink"/>
                 <w:noProof/>
               </w:rPr>
-              <w:t>Validation of population estimates</w:t>
+              <w:t>Comparison of methods</w:t>
             </w:r>
             <w:r>
               <w:rPr>
@@ -1796,94 +1880,7 @@
                 <w:noProof/>
                 <w:webHidden/>
               </w:rPr>
-              <w:instrText xml:space="preserve"> PAGEREF _Toc143873009 \h </w:instrText>
-            </w:r>
-            <w:r>
-              <w:rPr>
-                <w:noProof/>
-                <w:webHidden/>
-              </w:rPr>
-            </w:r>
-            <w:r>
-              <w:rPr>
-                <w:noProof/>
-                <w:webHidden/>
-              </w:rPr>
-              <w:fldChar w:fldCharType="separate"/>
-            </w:r>
-            <w:r>
-              <w:rPr>
-                <w:noProof/>
-                <w:webHidden/>
-              </w:rPr>
-              <w:t>20</w:t>
-            </w:r>
-            <w:r>
-              <w:rPr>
-                <w:noProof/>
-                <w:webHidden/>
-              </w:rPr>
-              <w:fldChar w:fldCharType="end"/>
-            </w:r>
-          </w:hyperlink>
-        </w:p>
-        <w:p>
-          <w:pPr>
-            <w:pStyle w:val="TOC2"/>
-            <w:tabs>
-              <w:tab w:val="left" w:pos="660"/>
-            </w:tabs>
-            <w:rPr>
-              <w:noProof/>
-              <w:kern w:val="2"/>
-              <w:lang w:eastAsia="en-GB"/>
-              <w14:ligatures w14:val="standardContextual"/>
-            </w:rPr>
-          </w:pPr>
-          <w:hyperlink w:anchor="_Toc143873010" w:history="1">
-            <w:r>
-              <w:rPr>
-                <w:rStyle w:val="Hyperlink"/>
-                <w:noProof/>
-              </w:rPr>
-              <w:t>3.</w:t>
-            </w:r>
-            <w:r>
-              <w:rPr>
-                <w:noProof/>
-                <w:kern w:val="2"/>
-                <w:lang w:eastAsia="en-GB"/>
-                <w14:ligatures w14:val="standardContextual"/>
-              </w:rPr>
-              <w:tab/>
-            </w:r>
-            <w:r>
-              <w:rPr>
-                <w:rStyle w:val="Hyperlink"/>
-                <w:noProof/>
-              </w:rPr>
-              <w:t>Results</w:t>
-            </w:r>
-            <w:r>
-              <w:rPr>
-                <w:noProof/>
-                <w:webHidden/>
-              </w:rPr>
-              <w:tab/>
-            </w:r>
-            <w:r>
-              <w:rPr>
-                <w:noProof/>
-                <w:webHidden/>
-              </w:rPr>
-              <w:fldChar w:fldCharType="begin"/>
-            </w:r>
-            <w:r>
-              <w:rPr>
-                <w:noProof/>
-                <w:webHidden/>
-              </w:rPr>
-              <w:instrText xml:space="preserve"> PAGEREF _Toc143873010 \h </w:instrText>
+              <w:instrText xml:space="preserve"> PAGEREF _Toc148700627 \h </w:instrText>
             </w:r>
             <w:r>
               <w:rPr>
@@ -1928,13 +1925,13 @@
               <w14:ligatures w14:val="standardContextual"/>
             </w:rPr>
           </w:pPr>
-          <w:hyperlink w:anchor="_Toc143873011" w:history="1">
+          <w:hyperlink w:anchor="_Toc148700628" w:history="1">
             <w:r>
               <w:rPr>
                 <w:rStyle w:val="Hyperlink"/>
                 <w:noProof/>
               </w:rPr>
-              <w:t>3.1</w:t>
+              <w:t>3.2</w:t>
             </w:r>
             <w:r>
               <w:rPr>
@@ -1950,7 +1947,7 @@
                 <w:rStyle w:val="Hyperlink"/>
                 <w:noProof/>
               </w:rPr>
-              <w:t>Comparison of methods</w:t>
+              <w:t>Buffer iteration</w:t>
             </w:r>
             <w:r>
               <w:rPr>
@@ -1971,7 +1968,7 @@
                 <w:noProof/>
                 <w:webHidden/>
               </w:rPr>
-              <w:instrText xml:space="preserve"> PAGEREF _Toc143873011 \h </w:instrText>
+              <w:instrText xml:space="preserve"> PAGEREF _Toc148700628 \h </w:instrText>
             </w:r>
             <w:r>
               <w:rPr>
@@ -1991,7 +1988,7 @@
                 <w:noProof/>
                 <w:webHidden/>
               </w:rPr>
-              <w:t>22</w:t>
+              <w:t>23</w:t>
             </w:r>
             <w:r>
               <w:rPr>
@@ -2016,13 +2013,13 @@
               <w14:ligatures w14:val="standardContextual"/>
             </w:rPr>
           </w:pPr>
-          <w:hyperlink w:anchor="_Toc143873012" w:history="1">
+          <w:hyperlink w:anchor="_Toc148700629" w:history="1">
             <w:r>
               <w:rPr>
                 <w:rStyle w:val="Hyperlink"/>
                 <w:noProof/>
               </w:rPr>
-              <w:t>3.2</w:t>
+              <w:t>3.3</w:t>
             </w:r>
             <w:r>
               <w:rPr>
@@ -2038,7 +2035,7 @@
                 <w:rStyle w:val="Hyperlink"/>
                 <w:noProof/>
               </w:rPr>
-              <w:t>Buffer iteration</w:t>
+              <w:t>Scaling method to India</w:t>
             </w:r>
             <w:r>
               <w:rPr>
@@ -2059,7 +2056,7 @@
                 <w:noProof/>
                 <w:webHidden/>
               </w:rPr>
-              <w:instrText xml:space="preserve"> PAGEREF _Toc143873012 \h </w:instrText>
+              <w:instrText xml:space="preserve"> PAGEREF _Toc148700629 \h </w:instrText>
             </w:r>
             <w:r>
               <w:rPr>
@@ -2079,7 +2076,7 @@
                 <w:noProof/>
                 <w:webHidden/>
               </w:rPr>
-              <w:t>23</w:t>
+              <w:t>25</w:t>
             </w:r>
             <w:r>
               <w:rPr>
@@ -2104,13 +2101,13 @@
               <w14:ligatures w14:val="standardContextual"/>
             </w:rPr>
           </w:pPr>
-          <w:hyperlink w:anchor="_Toc143873013" w:history="1">
+          <w:hyperlink w:anchor="_Toc148700630" w:history="1">
             <w:r>
               <w:rPr>
                 <w:rStyle w:val="Hyperlink"/>
                 <w:noProof/>
               </w:rPr>
-              <w:t>3.3</w:t>
+              <w:t>3.4</w:t>
             </w:r>
             <w:r>
               <w:rPr>
@@ -2126,7 +2123,7 @@
                 <w:rStyle w:val="Hyperlink"/>
                 <w:noProof/>
               </w:rPr>
-              <w:t>Scaling method to India</w:t>
+              <w:t>Ineligible districts</w:t>
             </w:r>
             <w:r>
               <w:rPr>
@@ -2147,7 +2144,7 @@
                 <w:noProof/>
                 <w:webHidden/>
               </w:rPr>
-              <w:instrText xml:space="preserve"> PAGEREF _Toc143873013 \h </w:instrText>
+              <w:instrText xml:space="preserve"> PAGEREF _Toc148700630 \h </w:instrText>
             </w:r>
             <w:r>
               <w:rPr>
@@ -2167,7 +2164,94 @@
                 <w:noProof/>
                 <w:webHidden/>
               </w:rPr>
-              <w:t>25</w:t>
+              <w:t>27</w:t>
+            </w:r>
+            <w:r>
+              <w:rPr>
+                <w:noProof/>
+                <w:webHidden/>
+              </w:rPr>
+              <w:fldChar w:fldCharType="end"/>
+            </w:r>
+          </w:hyperlink>
+        </w:p>
+        <w:p>
+          <w:pPr>
+            <w:pStyle w:val="TOC2"/>
+            <w:tabs>
+              <w:tab w:val="left" w:pos="660"/>
+            </w:tabs>
+            <w:rPr>
+              <w:noProof/>
+              <w:kern w:val="2"/>
+              <w:lang w:eastAsia="en-GB"/>
+              <w14:ligatures w14:val="standardContextual"/>
+            </w:rPr>
+          </w:pPr>
+          <w:hyperlink w:anchor="_Toc148700631" w:history="1">
+            <w:r>
+              <w:rPr>
+                <w:rStyle w:val="Hyperlink"/>
+                <w:noProof/>
+              </w:rPr>
+              <w:t>4.</w:t>
+            </w:r>
+            <w:r>
+              <w:rPr>
+                <w:noProof/>
+                <w:kern w:val="2"/>
+                <w:lang w:eastAsia="en-GB"/>
+                <w14:ligatures w14:val="standardContextual"/>
+              </w:rPr>
+              <w:tab/>
+            </w:r>
+            <w:r>
+              <w:rPr>
+                <w:rStyle w:val="Hyperlink"/>
+                <w:noProof/>
+              </w:rPr>
+              <w:t>Discussion</w:t>
+            </w:r>
+            <w:r>
+              <w:rPr>
+                <w:noProof/>
+                <w:webHidden/>
+              </w:rPr>
+              <w:tab/>
+            </w:r>
+            <w:r>
+              <w:rPr>
+                <w:noProof/>
+                <w:webHidden/>
+              </w:rPr>
+              <w:fldChar w:fldCharType="begin"/>
+            </w:r>
+            <w:r>
+              <w:rPr>
+                <w:noProof/>
+                <w:webHidden/>
+              </w:rPr>
+              <w:instrText xml:space="preserve"> PAGEREF _Toc148700631 \h </w:instrText>
+            </w:r>
+            <w:r>
+              <w:rPr>
+                <w:noProof/>
+                <w:webHidden/>
+              </w:rPr>
+            </w:r>
+            <w:r>
+              <w:rPr>
+                <w:noProof/>
+                <w:webHidden/>
+              </w:rPr>
+              <w:fldChar w:fldCharType="separate"/>
+            </w:r>
+            <w:r>
+              <w:rPr>
+                <w:noProof/>
+                <w:webHidden/>
+              </w:rPr>
+              <w:t>29</w:t>
             </w:r>
             <w:r>
               <w:rPr>
@@ -2192,13 +2276,13 @@
               <w14:ligatures w14:val="standardContextual"/>
             </w:rPr>
           </w:pPr>
-          <w:hyperlink w:anchor="_Toc143873014" w:history="1">
+          <w:hyperlink w:anchor="_Toc148700632" w:history="1">
             <w:r>
               <w:rPr>
                 <w:rStyle w:val="Hyperlink"/>
                 <w:noProof/>
               </w:rPr>
-              <w:t>3.4</w:t>
+              <w:t>4.1</w:t>
             </w:r>
             <w:r>
               <w:rPr>
@@ -2214,7 +2298,7 @@
                 <w:rStyle w:val="Hyperlink"/>
                 <w:noProof/>
               </w:rPr>
-              <w:t>Ineligible districts</w:t>
+              <w:t>Establishing method parameters</w:t>
             </w:r>
             <w:r>
               <w:rPr>
@@ -2235,94 +2319,7 @@
                 <w:noProof/>
                 <w:webHidden/>
               </w:rPr>
-              <w:instrText xml:space="preserve"> PAGEREF _Toc143873014 \h </w:instrText>
-            </w:r>
-            <w:r>
-              <w:rPr>
-                <w:noProof/>
-                <w:webHidden/>
-              </w:rPr>
-            </w:r>
-            <w:r>
-              <w:rPr>
-                <w:noProof/>
-                <w:webHidden/>
-              </w:rPr>
-              <w:fldChar w:fldCharType="separate"/>
-            </w:r>
-            <w:r>
-              <w:rPr>
-                <w:noProof/>
-                <w:webHidden/>
-              </w:rPr>
-              <w:t>27</w:t>
-            </w:r>
-            <w:r>
-              <w:rPr>
-                <w:noProof/>
-                <w:webHidden/>
-              </w:rPr>
-              <w:fldChar w:fldCharType="end"/>
-            </w:r>
-          </w:hyperlink>
-        </w:p>
-        <w:p>
-          <w:pPr>
-            <w:pStyle w:val="TOC2"/>
-            <w:tabs>
-              <w:tab w:val="left" w:pos="660"/>
-            </w:tabs>
-            <w:rPr>
-              <w:noProof/>
-              <w:kern w:val="2"/>
-              <w:lang w:eastAsia="en-GB"/>
-              <w14:ligatures w14:val="standardContextual"/>
-            </w:rPr>
-          </w:pPr>
-          <w:hyperlink w:anchor="_Toc143873015" w:history="1">
-            <w:r>
-              <w:rPr>
-                <w:rStyle w:val="Hyperlink"/>
-                <w:noProof/>
-              </w:rPr>
-              <w:t>4.</w:t>
-            </w:r>
-            <w:r>
-              <w:rPr>
-                <w:noProof/>
-                <w:kern w:val="2"/>
-                <w:lang w:eastAsia="en-GB"/>
-                <w14:ligatures w14:val="standardContextual"/>
-              </w:rPr>
-              <w:tab/>
-            </w:r>
-            <w:r>
-              <w:rPr>
-                <w:rStyle w:val="Hyperlink"/>
-                <w:noProof/>
-              </w:rPr>
-              <w:t>Discussion</w:t>
-            </w:r>
-            <w:r>
-              <w:rPr>
-                <w:noProof/>
-                <w:webHidden/>
-              </w:rPr>
-              <w:tab/>
-            </w:r>
-            <w:r>
-              <w:rPr>
-                <w:noProof/>
-                <w:webHidden/>
-              </w:rPr>
-              <w:fldChar w:fldCharType="begin"/>
-            </w:r>
-            <w:r>
-              <w:rPr>
-                <w:noProof/>
-                <w:webHidden/>
-              </w:rPr>
-              <w:instrText xml:space="preserve"> PAGEREF _Toc143873015 \h </w:instrText>
+              <w:instrText xml:space="preserve"> PAGEREF _Toc148700632 \h </w:instrText>
             </w:r>
             <w:r>
               <w:rPr>
@@ -2367,13 +2364,13 @@
               <w14:ligatures w14:val="standardContextual"/>
             </w:rPr>
           </w:pPr>
-          <w:hyperlink w:anchor="_Toc143873016" w:history="1">
+          <w:hyperlink w:anchor="_Toc148700633" w:history="1">
             <w:r>
               <w:rPr>
                 <w:rStyle w:val="Hyperlink"/>
                 <w:noProof/>
               </w:rPr>
-              <w:t>4.1</w:t>
+              <w:t>4.2</w:t>
             </w:r>
             <w:r>
               <w:rPr>
@@ -2389,7 +2386,7 @@
                 <w:rStyle w:val="Hyperlink"/>
                 <w:noProof/>
               </w:rPr>
-              <w:t>Establishing method parameters</w:t>
+              <w:t>Computation load</w:t>
             </w:r>
             <w:r>
               <w:rPr>
@@ -2410,7 +2407,7 @@
                 <w:noProof/>
                 <w:webHidden/>
               </w:rPr>
-              <w:instrText xml:space="preserve"> PAGEREF _Toc143873016 \h </w:instrText>
+              <w:instrText xml:space="preserve"> PAGEREF _Toc148700633 \h </w:instrText>
             </w:r>
             <w:r>
               <w:rPr>
@@ -2455,13 +2452,13 @@
               <w14:ligatures w14:val="standardContextual"/>
             </w:rPr>
           </w:pPr>
-          <w:hyperlink w:anchor="_Toc143873017" w:history="1">
+          <w:hyperlink w:anchor="_Toc148700634" w:history="1">
             <w:r>
               <w:rPr>
                 <w:rStyle w:val="Hyperlink"/>
                 <w:noProof/>
               </w:rPr>
-              <w:t>4.2</w:t>
+              <w:t>4.3</w:t>
             </w:r>
             <w:r>
               <w:rPr>
@@ -2477,7 +2474,7 @@
                 <w:rStyle w:val="Hyperlink"/>
                 <w:noProof/>
               </w:rPr>
-              <w:t>Computation load</w:t>
+              <w:t>Interpreting buffer radius</w:t>
             </w:r>
             <w:r>
               <w:rPr>
@@ -2498,7 +2495,7 @@
                 <w:noProof/>
                 <w:webHidden/>
               </w:rPr>
-              <w:instrText xml:space="preserve"> PAGEREF _Toc143873017 \h </w:instrText>
+              <w:instrText xml:space="preserve"> PAGEREF _Toc148700634 \h </w:instrText>
             </w:r>
             <w:r>
               <w:rPr>
@@ -2518,7 +2515,7 @@
                 <w:noProof/>
                 <w:webHidden/>
               </w:rPr>
-              <w:t>29</w:t>
+              <w:t>30</w:t>
             </w:r>
             <w:r>
               <w:rPr>
@@ -2543,13 +2540,13 @@
               <w14:ligatures w14:val="standardContextual"/>
             </w:rPr>
           </w:pPr>
-          <w:hyperlink w:anchor="_Toc143873018" w:history="1">
+          <w:hyperlink w:anchor="_Toc148700635" w:history="1">
             <w:r>
               <w:rPr>
                 <w:rStyle w:val="Hyperlink"/>
                 <w:noProof/>
               </w:rPr>
-              <w:t>4.3</w:t>
+              <w:t>4.4</w:t>
             </w:r>
             <w:r>
               <w:rPr>
@@ -2565,7 +2562,7 @@
                 <w:rStyle w:val="Hyperlink"/>
                 <w:noProof/>
               </w:rPr>
-              <w:t>Interpreting buffer radius</w:t>
+              <w:t>Spatial distribution of buffer radius</w:t>
             </w:r>
             <w:r>
               <w:rPr>
@@ -2586,7 +2583,7 @@
                 <w:noProof/>
                 <w:webHidden/>
               </w:rPr>
-              <w:instrText xml:space="preserve"> PAGEREF _Toc143873018 \h </w:instrText>
+              <w:instrText xml:space="preserve"> PAGEREF _Toc148700635 \h </w:instrText>
             </w:r>
             <w:r>
               <w:rPr>
@@ -2606,7 +2603,7 @@
                 <w:noProof/>
                 <w:webHidden/>
               </w:rPr>
-              <w:t>30</w:t>
+              <w:t>31</w:t>
             </w:r>
             <w:r>
               <w:rPr>
@@ -2631,13 +2628,13 @@
               <w14:ligatures w14:val="standardContextual"/>
             </w:rPr>
           </w:pPr>
-          <w:hyperlink w:anchor="_Toc143873019" w:history="1">
+          <w:hyperlink w:anchor="_Toc148700636" w:history="1">
             <w:r>
               <w:rPr>
                 <w:rStyle w:val="Hyperlink"/>
                 <w:noProof/>
               </w:rPr>
-              <w:t>4.4</w:t>
+              <w:t>4.5</w:t>
             </w:r>
             <w:r>
               <w:rPr>
@@ -2653,7 +2650,7 @@
                 <w:rStyle w:val="Hyperlink"/>
                 <w:noProof/>
               </w:rPr>
-              <w:t>Spatial distribution of buffer radius</w:t>
+              <w:t>Common factors of ineligible districts</w:t>
             </w:r>
             <w:r>
               <w:rPr>
@@ -2674,7 +2671,7 @@
                 <w:noProof/>
                 <w:webHidden/>
               </w:rPr>
-              <w:instrText xml:space="preserve"> PAGEREF _Toc143873019 \h </w:instrText>
+              <w:instrText xml:space="preserve"> PAGEREF _Toc148700636 \h </w:instrText>
             </w:r>
             <w:r>
               <w:rPr>
@@ -2694,7 +2691,7 @@
                 <w:noProof/>
                 <w:webHidden/>
               </w:rPr>
-              <w:t>31</w:t>
+              <w:t>32</w:t>
             </w:r>
             <w:r>
               <w:rPr>
@@ -2719,13 +2716,13 @@
               <w14:ligatures w14:val="standardContextual"/>
             </w:rPr>
           </w:pPr>
-          <w:hyperlink w:anchor="_Toc143873020" w:history="1">
+          <w:hyperlink w:anchor="_Toc148700637" w:history="1">
             <w:r>
               <w:rPr>
                 <w:rStyle w:val="Hyperlink"/>
                 <w:noProof/>
               </w:rPr>
-              <w:t>4.5</w:t>
+              <w:t>4.6</w:t>
             </w:r>
             <w:r>
               <w:rPr>
@@ -2741,7 +2738,7 @@
                 <w:rStyle w:val="Hyperlink"/>
                 <w:noProof/>
               </w:rPr>
-              <w:t>Common factors of ineligible districts</w:t>
+              <w:t>Limitations</w:t>
             </w:r>
             <w:r>
               <w:rPr>
@@ -2762,7 +2759,7 @@
                 <w:noProof/>
                 <w:webHidden/>
               </w:rPr>
-              <w:instrText xml:space="preserve"> PAGEREF _Toc143873020 \h </w:instrText>
+              <w:instrText xml:space="preserve"> PAGEREF _Toc148700637 \h </w:instrText>
             </w:r>
             <w:r>
               <w:rPr>
@@ -2807,13 +2804,13 @@
               <w14:ligatures w14:val="standardContextual"/>
             </w:rPr>
           </w:pPr>
-          <w:hyperlink w:anchor="_Toc143873021" w:history="1">
+          <w:hyperlink w:anchor="_Toc148700638" w:history="1">
             <w:r>
               <w:rPr>
                 <w:rStyle w:val="Hyperlink"/>
                 <w:noProof/>
               </w:rPr>
-              <w:t>4.6</w:t>
+              <w:t>4.7</w:t>
             </w:r>
             <w:r>
               <w:rPr>
@@ -2829,7 +2826,7 @@
                 <w:rStyle w:val="Hyperlink"/>
                 <w:noProof/>
               </w:rPr>
-              <w:t>Limitations</w:t>
+              <w:t>Transferability</w:t>
             </w:r>
             <w:r>
               <w:rPr>
@@ -2850,7 +2847,7 @@
                 <w:noProof/>
                 <w:webHidden/>
               </w:rPr>
-              <w:instrText xml:space="preserve"> PAGEREF _Toc143873021 \h </w:instrText>
+              <w:instrText xml:space="preserve"> PAGEREF _Toc148700638 \h </w:instrText>
             </w:r>
             <w:r>
               <w:rPr>
@@ -2870,7 +2867,7 @@
                 <w:noProof/>
                 <w:webHidden/>
               </w:rPr>
-              <w:t>32</w:t>
+              <w:t>33</w:t>
             </w:r>
             <w:r>
               <w:rPr>
@@ -2895,13 +2892,13 @@
               <w14:ligatures w14:val="standardContextual"/>
             </w:rPr>
           </w:pPr>
-          <w:hyperlink w:anchor="_Toc143873022" w:history="1">
+          <w:hyperlink w:anchor="_Toc148700639" w:history="1">
             <w:r>
               <w:rPr>
                 <w:rStyle w:val="Hyperlink"/>
                 <w:noProof/>
               </w:rPr>
-              <w:t>4.7</w:t>
+              <w:t>4.8</w:t>
             </w:r>
             <w:r>
               <w:rPr>
@@ -2917,7 +2914,7 @@
                 <w:rStyle w:val="Hyperlink"/>
                 <w:noProof/>
               </w:rPr>
-              <w:t>Transferability</w:t>
+              <w:t>Opportunities</w:t>
             </w:r>
             <w:r>
               <w:rPr>
@@ -2938,95 +2935,7 @@
                 <w:noProof/>
                 <w:webHidden/>
               </w:rPr>
-              <w:instrText xml:space="preserve"> PAGEREF _Toc143873022 \h </w:instrText>
-            </w:r>
-            <w:r>
-              <w:rPr>
-                <w:noProof/>
-                <w:webHidden/>
-              </w:rPr>
-            </w:r>
-            <w:r>
-              <w:rPr>
-                <w:noProof/>
-                <w:webHidden/>
-              </w:rPr>
-              <w:fldChar w:fldCharType="separate"/>
-            </w:r>
-            <w:r>
-              <w:rPr>
-                <w:noProof/>
-                <w:webHidden/>
-              </w:rPr>
-              <w:t>33</w:t>
-            </w:r>
-            <w:r>
-              <w:rPr>
-                <w:noProof/>
-                <w:webHidden/>
-              </w:rPr>
-              <w:fldChar w:fldCharType="end"/>
-            </w:r>
-          </w:hyperlink>
-        </w:p>
-        <w:p>
-          <w:pPr>
-            <w:pStyle w:val="TOC3"/>
-            <w:tabs>
-              <w:tab w:val="left" w:pos="1100"/>
-              <w:tab w:val="right" w:leader="dot" w:pos="9016"/>
-            </w:tabs>
-            <w:rPr>
-              <w:noProof/>
-              <w:kern w:val="2"/>
-              <w:lang w:eastAsia="en-GB"/>
-              <w14:ligatures w14:val="standardContextual"/>
-            </w:rPr>
-          </w:pPr>
-          <w:hyperlink w:anchor="_Toc143873023" w:history="1">
-            <w:r>
-              <w:rPr>
-                <w:rStyle w:val="Hyperlink"/>
-                <w:noProof/>
-              </w:rPr>
-              <w:t>4.8</w:t>
-            </w:r>
-            <w:r>
-              <w:rPr>
-                <w:noProof/>
-                <w:kern w:val="2"/>
-                <w:lang w:eastAsia="en-GB"/>
-                <w14:ligatures w14:val="standardContextual"/>
-              </w:rPr>
-              <w:tab/>
-            </w:r>
-            <w:r>
-              <w:rPr>
-                <w:rStyle w:val="Hyperlink"/>
-                <w:noProof/>
-              </w:rPr>
-              <w:t>Opportunities</w:t>
-            </w:r>
-            <w:r>
-              <w:rPr>
-                <w:noProof/>
-                <w:webHidden/>
-              </w:rPr>
-              <w:tab/>
-            </w:r>
-            <w:r>
-              <w:rPr>
-                <w:noProof/>
-                <w:webHidden/>
-              </w:rPr>
-              <w:fldChar w:fldCharType="begin"/>
-            </w:r>
-            <w:r>
-              <w:rPr>
-                <w:noProof/>
-                <w:webHidden/>
-              </w:rPr>
-              <w:instrText xml:space="preserve"> PAGEREF _Toc143873023 \h </w:instrText>
+              <w:instrText xml:space="preserve"> PAGEREF _Toc148700639 \h </w:instrText>
             </w:r>
             <w:r>
               <w:rPr>
@@ -3070,7 +2979,7 @@
               <w14:ligatures w14:val="standardContextual"/>
             </w:rPr>
           </w:pPr>
-          <w:hyperlink w:anchor="_Toc143873024" w:history="1">
+          <w:hyperlink w:anchor="_Toc148700640" w:history="1">
             <w:r>
               <w:rPr>
                 <w:rStyle w:val="Hyperlink"/>
@@ -3113,7 +3022,7 @@
                 <w:noProof/>
                 <w:webHidden/>
               </w:rPr>
-              <w:instrText xml:space="preserve"> PAGEREF _Toc143873024 \h </w:instrText>
+              <w:instrText xml:space="preserve"> PAGEREF _Toc148700640 \h </w:instrText>
             </w:r>
             <w:r>
               <w:rPr>
@@ -3154,7 +3063,7 @@
               <w14:ligatures w14:val="standardContextual"/>
             </w:rPr>
           </w:pPr>
-          <w:hyperlink w:anchor="_Toc143873025" w:history="1">
+          <w:hyperlink w:anchor="_Toc148700641" w:history="1">
             <w:r>
               <w:rPr>
                 <w:rStyle w:val="Hyperlink"/>
@@ -3181,7 +3090,7 @@
                 <w:noProof/>
                 <w:webHidden/>
               </w:rPr>
-              <w:instrText xml:space="preserve"> PAGEREF _Toc143873025 \h </w:instrText>
+              <w:instrText xml:space="preserve"> PAGEREF _Toc148700641 \h </w:instrText>
             </w:r>
             <w:r>
               <w:rPr>
@@ -3225,7 +3134,7 @@
               <w14:ligatures w14:val="standardContextual"/>
             </w:rPr>
           </w:pPr>
-          <w:hyperlink w:anchor="_Toc143873026" w:history="1">
+          <w:hyperlink w:anchor="_Toc148700642" w:history="1">
             <w:r>
               <w:rPr>
                 <w:rStyle w:val="Hyperlink"/>
@@ -3252,7 +3161,7 @@
                 <w:noProof/>
                 <w:webHidden/>
               </w:rPr>
-              <w:instrText xml:space="preserve"> PAGEREF _Toc143873026 \h </w:instrText>
+              <w:instrText xml:space="preserve"> PAGEREF _Toc148700642 \h </w:instrText>
             </w:r>
             <w:r>
               <w:rPr>
@@ -3293,7 +3202,7 @@
               <w14:ligatures w14:val="standardContextual"/>
             </w:rPr>
           </w:pPr>
-          <w:hyperlink w:anchor="_Toc143873027" w:history="1">
+          <w:hyperlink w:anchor="_Toc148700643" w:history="1">
             <w:r>
               <w:rPr>
                 <w:rStyle w:val="Hyperlink"/>
@@ -3320,7 +3229,7 @@
                 <w:noProof/>
                 <w:webHidden/>
               </w:rPr>
-              <w:instrText xml:space="preserve"> PAGEREF _Toc143873027 \h </w:instrText>
+              <w:instrText xml:space="preserve"> PAGEREF _Toc148700643 \h </w:instrText>
             </w:r>
             <w:r>
               <w:rPr>
@@ -3375,7 +3284,7 @@
       <w:pPr>
         <w:pStyle w:val="Heading2"/>
       </w:pPr>
-      <w:bookmarkStart w:id="3" w:name="_Toc143872997"/>
+      <w:bookmarkStart w:id="3" w:name="_Toc148700614"/>
       <w:r>
         <w:lastRenderedPageBreak/>
         <w:t xml:space="preserve">List of </w:t>
@@ -3407,7 +3316,7 @@
       <w:r>
         <w:fldChar w:fldCharType="separate"/>
       </w:r>
-      <w:hyperlink w:anchor="_Toc143873028" w:history="1">
+      <w:hyperlink w:anchor="_Toc148700644" w:history="1">
         <w:r>
           <w:rPr>
             <w:rStyle w:val="Hyperlink"/>
@@ -3434,7 +3343,7 @@
             <w:noProof/>
             <w:webHidden/>
           </w:rPr>
-          <w:instrText xml:space="preserve"> PAGEREF _Toc143873028 \h </w:instrText>
+          <w:instrText xml:space="preserve"> PAGEREF _Toc148700644 \h </w:instrText>
         </w:r>
         <w:r>
           <w:rPr>
@@ -3478,7 +3387,7 @@
           <w14:ligatures w14:val="standardContextual"/>
         </w:rPr>
       </w:pPr>
-      <w:hyperlink w:anchor="_Toc143873029" w:history="1">
+      <w:hyperlink w:anchor="_Toc148700645" w:history="1">
         <w:r>
           <w:rPr>
             <w:rStyle w:val="Hyperlink"/>
@@ -3505,7 +3414,7 @@
             <w:noProof/>
             <w:webHidden/>
           </w:rPr>
-          <w:instrText xml:space="preserve"> PAGEREF _Toc143873029 \h </w:instrText>
+          <w:instrText xml:space="preserve"> PAGEREF _Toc148700645 \h </w:instrText>
         </w:r>
         <w:r>
           <w:rPr>
@@ -3549,7 +3458,7 @@
           <w14:ligatures w14:val="standardContextual"/>
         </w:rPr>
       </w:pPr>
-      <w:hyperlink w:anchor="_Toc143873030" w:history="1">
+      <w:hyperlink w:anchor="_Toc148700646" w:history="1">
         <w:r>
           <w:rPr>
             <w:rStyle w:val="Hyperlink"/>
@@ -3576,7 +3485,7 @@
             <w:noProof/>
             <w:webHidden/>
           </w:rPr>
-          <w:instrText xml:space="preserve"> PAGEREF _Toc143873030 \h </w:instrText>
+          <w:instrText xml:space="preserve"> PAGEREF _Toc148700646 \h </w:instrText>
         </w:r>
         <w:r>
           <w:rPr>
@@ -3620,7 +3529,7 @@
           <w14:ligatures w14:val="standardContextual"/>
         </w:rPr>
       </w:pPr>
-      <w:hyperlink w:anchor="_Toc143873031" w:history="1">
+      <w:hyperlink w:anchor="_Toc148700647" w:history="1">
         <w:r>
           <w:rPr>
             <w:rStyle w:val="Hyperlink"/>
@@ -3677,7 +3586,7 @@
             <w:noProof/>
             <w:webHidden/>
           </w:rPr>
-          <w:instrText xml:space="preserve"> PAGEREF _Toc143873031 \h </w:instrText>
+          <w:instrText xml:space="preserve"> PAGEREF _Toc148700647 \h </w:instrText>
         </w:r>
         <w:r>
           <w:rPr>
@@ -3721,13 +3630,13 @@
           <w14:ligatures w14:val="standardContextual"/>
         </w:rPr>
       </w:pPr>
-      <w:hyperlink w:anchor="_Toc143873032" w:history="1">
+      <w:hyperlink w:anchor="_Toc148700648" w:history="1">
         <w:r>
           <w:rPr>
             <w:rStyle w:val="Hyperlink"/>
             <w:noProof/>
           </w:rPr>
-          <w:t>Figure 6: Distribution of buffer radius estimates by spatial resolution of input cropland data, Karnataka.</w:t>
+          <w:t>Figure 5: Distribution of buffer radius estimates by spatial resolution of input cropland data, Karnataka.</w:t>
         </w:r>
         <w:r>
           <w:rPr>
@@ -3748,7 +3657,7 @@
             <w:noProof/>
             <w:webHidden/>
           </w:rPr>
-          <w:instrText xml:space="preserve"> PAGEREF _Toc143873032 \h </w:instrText>
+          <w:instrText xml:space="preserve"> PAGEREF _Toc148700648 \h </w:instrText>
         </w:r>
         <w:r>
           <w:rPr>
@@ -3792,13 +3701,13 @@
           <w14:ligatures w14:val="standardContextual"/>
         </w:rPr>
       </w:pPr>
-      <w:hyperlink w:anchor="_Toc143873033" w:history="1">
+      <w:hyperlink w:anchor="_Toc148700649" w:history="1">
         <w:r>
           <w:rPr>
             <w:rStyle w:val="Hyperlink"/>
             <w:noProof/>
           </w:rPr>
-          <w:t>Figure 7: Spatial distribution of inputs and results, Karnataka.</w:t>
+          <w:t>Figure 6: Spatial distribution of inputs and results, Karnataka.</w:t>
         </w:r>
         <w:r>
           <w:rPr>
@@ -3819,7 +3728,7 @@
             <w:noProof/>
             <w:webHidden/>
           </w:rPr>
-          <w:instrText xml:space="preserve"> PAGEREF _Toc143873033 \h </w:instrText>
+          <w:instrText xml:space="preserve"> PAGEREF _Toc148700649 \h </w:instrText>
         </w:r>
         <w:r>
           <w:rPr>
@@ -3863,13 +3772,13 @@
           <w14:ligatures w14:val="standardContextual"/>
         </w:rPr>
       </w:pPr>
-      <w:hyperlink w:anchor="_Toc143873034" w:history="1">
+      <w:hyperlink w:anchor="_Toc148700650" w:history="1">
         <w:r>
           <w:rPr>
             <w:rStyle w:val="Hyperlink"/>
             <w:noProof/>
           </w:rPr>
-          <w:t>Figure 8: Spatial distribution maps of buffer radius, Karnataka.</w:t>
+          <w:t>Figure 7: Spatial distribution maps of buffer radius, Karnataka.</w:t>
         </w:r>
         <w:r>
           <w:rPr>
@@ -3890,7 +3799,7 @@
             <w:noProof/>
             <w:webHidden/>
           </w:rPr>
-          <w:instrText xml:space="preserve"> PAGEREF _Toc143873034 \h </w:instrText>
+          <w:instrText xml:space="preserve"> PAGEREF _Toc148700650 \h </w:instrText>
         </w:r>
         <w:r>
           <w:rPr>
@@ -3934,7 +3843,7 @@
           <w14:ligatures w14:val="standardContextual"/>
         </w:rPr>
       </w:pPr>
-      <w:hyperlink w:anchor="_Toc143873035" w:history="1">
+      <w:hyperlink w:anchor="_Toc148700651" w:history="1">
         <w:r>
           <w:rPr>
             <w:rStyle w:val="Hyperlink"/>
@@ -3961,7 +3870,7 @@
             <w:noProof/>
             <w:webHidden/>
           </w:rPr>
-          <w:instrText xml:space="preserve"> PAGEREF _Toc143873035 \h </w:instrText>
+          <w:instrText xml:space="preserve"> PAGEREF _Toc148700651 \h </w:instrText>
         </w:r>
         <w:r>
           <w:rPr>
@@ -4005,7 +3914,7 @@
           <w14:ligatures w14:val="standardContextual"/>
         </w:rPr>
       </w:pPr>
-      <w:hyperlink w:anchor="_Toc143873036" w:history="1">
+      <w:hyperlink w:anchor="_Toc148700652" w:history="1">
         <w:r>
           <w:rPr>
             <w:rStyle w:val="Hyperlink"/>
@@ -4032,7 +3941,7 @@
             <w:noProof/>
             <w:webHidden/>
           </w:rPr>
-          <w:instrText xml:space="preserve"> PAGEREF _Toc143873036 \h </w:instrText>
+          <w:instrText xml:space="preserve"> PAGEREF _Toc148700652 \h </w:instrText>
         </w:r>
         <w:r>
           <w:rPr>
@@ -4083,7 +3992,7 @@
       <w:pPr>
         <w:pStyle w:val="Heading2"/>
       </w:pPr>
-      <w:bookmarkStart w:id="4" w:name="_Toc143872998"/>
+      <w:bookmarkStart w:id="4" w:name="_Toc148700615"/>
       <w:r>
         <w:lastRenderedPageBreak/>
         <w:t>List of Tables</w:t>
@@ -4096,7 +4005,6 @@
         <w:tabs>
           <w:tab w:val="right" w:leader="dot" w:pos="9016"/>
         </w:tabs>
-        <w:jc w:val="left"/>
         <w:rPr>
           <w:noProof/>
           <w:kern w:val="2"/>
@@ -4113,7 +4021,7 @@
       <w:r>
         <w:fldChar w:fldCharType="separate"/>
       </w:r>
-      <w:hyperlink w:anchor="_Toc143862454" w:history="1">
+      <w:hyperlink w:anchor="_Toc148700653" w:history="1">
         <w:r>
           <w:rPr>
             <w:rStyle w:val="Hyperlink"/>
@@ -4140,7 +4048,7 @@
             <w:noProof/>
             <w:webHidden/>
           </w:rPr>
-          <w:instrText xml:space="preserve"> PAGEREF _Toc143862454 \h </w:instrText>
+          <w:instrText xml:space="preserve"> PAGEREF _Toc148700653 \h </w:instrText>
         </w:r>
         <w:r>
           <w:rPr>
@@ -4177,7 +4085,6 @@
         <w:tabs>
           <w:tab w:val="right" w:leader="dot" w:pos="9016"/>
         </w:tabs>
-        <w:jc w:val="left"/>
         <w:rPr>
           <w:noProof/>
           <w:kern w:val="2"/>
@@ -4185,7 +4092,7 @@
           <w14:ligatures w14:val="standardContextual"/>
         </w:rPr>
       </w:pPr>
-      <w:hyperlink w:anchor="_Toc143862455" w:history="1">
+      <w:hyperlink w:anchor="_Toc148700654" w:history="1">
         <w:r>
           <w:rPr>
             <w:rStyle w:val="Hyperlink"/>
@@ -4220,7 +4127,7 @@
             <w:noProof/>
             <w:webHidden/>
           </w:rPr>
-          <w:instrText xml:space="preserve"> PAGEREF _Toc143862455 \h </w:instrText>
+          <w:instrText xml:space="preserve"> PAGEREF _Toc148700654 \h </w:instrText>
         </w:r>
         <w:r>
           <w:rPr>
@@ -4257,7 +4164,6 @@
         <w:tabs>
           <w:tab w:val="right" w:leader="dot" w:pos="9016"/>
         </w:tabs>
-        <w:jc w:val="left"/>
         <w:rPr>
           <w:noProof/>
           <w:kern w:val="2"/>
@@ -4265,7 +4171,7 @@
           <w14:ligatures w14:val="standardContextual"/>
         </w:rPr>
       </w:pPr>
-      <w:hyperlink w:anchor="_Toc143862456" w:history="1">
+      <w:hyperlink w:anchor="_Toc148700655" w:history="1">
         <w:r>
           <w:rPr>
             <w:rStyle w:val="Hyperlink"/>
@@ -4300,7 +4206,7 @@
             <w:noProof/>
             <w:webHidden/>
           </w:rPr>
-          <w:instrText xml:space="preserve"> PAGEREF _Toc143862456 \h </w:instrText>
+          <w:instrText xml:space="preserve"> PAGEREF _Toc148700655 \h </w:instrText>
         </w:r>
         <w:r>
           <w:rPr>
@@ -4337,7 +4243,6 @@
         <w:tabs>
           <w:tab w:val="right" w:leader="dot" w:pos="9016"/>
         </w:tabs>
-        <w:jc w:val="left"/>
         <w:rPr>
           <w:noProof/>
           <w:kern w:val="2"/>
@@ -4345,7 +4250,7 @@
           <w14:ligatures w14:val="standardContextual"/>
         </w:rPr>
       </w:pPr>
-      <w:hyperlink w:anchor="_Toc143862457" w:history="1">
+      <w:hyperlink w:anchor="_Toc148700656" w:history="1">
         <w:r>
           <w:rPr>
             <w:rStyle w:val="Hyperlink"/>
@@ -4372,7 +4277,7 @@
             <w:noProof/>
             <w:webHidden/>
           </w:rPr>
-          <w:instrText xml:space="preserve"> PAGEREF _Toc143862457 \h </w:instrText>
+          <w:instrText xml:space="preserve"> PAGEREF _Toc148700656 \h </w:instrText>
         </w:r>
         <w:r>
           <w:rPr>
@@ -4436,7 +4341,7 @@
       <w:bookmarkStart w:id="5" w:name="_Ref143269289"/>
       <w:bookmarkStart w:id="6" w:name="_Ref143269293"/>
       <w:bookmarkStart w:id="7" w:name="_Ref143269318"/>
-      <w:bookmarkStart w:id="8" w:name="_Toc143872999"/>
+      <w:bookmarkStart w:id="8" w:name="_Toc148700616"/>
       <w:r>
         <w:lastRenderedPageBreak/>
         <w:t>Introduction</w:t>
@@ -4787,7 +4692,7 @@
           <w:numId w:val="27"/>
         </w:numPr>
       </w:pPr>
-      <w:bookmarkStart w:id="9" w:name="_Toc143873000"/>
+      <w:bookmarkStart w:id="9" w:name="_Toc148700617"/>
       <w:r>
         <w:t>Research Question</w:t>
       </w:r>
@@ -4924,7 +4829,7 @@
         </w:numPr>
       </w:pPr>
       <w:bookmarkStart w:id="10" w:name="_Ref143599776"/>
-      <w:bookmarkStart w:id="11" w:name="_Toc143873001"/>
+      <w:bookmarkStart w:id="11" w:name="_Toc148700618"/>
       <w:r>
         <w:t>Agricultural Dependent Population</w:t>
       </w:r>
@@ -5265,7 +5170,7 @@
           <w:numId w:val="27"/>
         </w:numPr>
       </w:pPr>
-      <w:bookmarkStart w:id="12" w:name="_Toc143873002"/>
+      <w:bookmarkStart w:id="12" w:name="_Toc148700619"/>
       <w:r>
         <w:t>Indian context</w:t>
       </w:r>
@@ -5426,7 +5331,7 @@
         <w:keepNext/>
       </w:pPr>
       <w:bookmarkStart w:id="13" w:name="_Ref142311872"/>
-      <w:bookmarkStart w:id="14" w:name="_Toc143862454"/>
+      <w:bookmarkStart w:id="14" w:name="_Toc148700653"/>
       <w:r>
         <w:t xml:space="preserve">Table </w:t>
       </w:r>
@@ -6227,7 +6132,7 @@
           <w:numId w:val="19"/>
         </w:numPr>
       </w:pPr>
-      <w:bookmarkStart w:id="15" w:name="_Toc143873003"/>
+      <w:bookmarkStart w:id="15" w:name="_Toc148700620"/>
       <w:r>
         <w:lastRenderedPageBreak/>
         <w:t>Methodology</w:t>
@@ -6281,7 +6186,7 @@
           <w:iCs/>
         </w:rPr>
       </w:pPr>
-      <w:bookmarkStart w:id="16" w:name="_Toc143873004"/>
+      <w:bookmarkStart w:id="16" w:name="_Toc148700621"/>
       <w:r>
         <w:t>Spatial Disaggregation</w:t>
       </w:r>
@@ -6289,10 +6194,7 @@
     </w:p>
     <w:p>
       <w:r>
-        <w:t xml:space="preserve">Spatial </w:t>
-      </w:r>
-      <w:r>
-        <w:t xml:space="preserve">disaggregation is a broad term which applies to the process of transforming data from a set of </w:t>
+        <w:t xml:space="preserve">Spatial disaggregation is a broad term which applies to the process of transforming data from a set of </w:t>
       </w:r>
       <w:r>
         <w:t>source</w:t>
@@ -6316,10 +6218,7 @@
         <w:t>finer</w:t>
       </w:r>
       <w:r>
-        <w:t xml:space="preserve"> level of spatial resolution. There </w:t>
-      </w:r>
-      <w:r>
-        <w:t xml:space="preserve">is considerable interest in the process across both academic literature and in policy, particularly applied to estimating </w:t>
+        <w:t xml:space="preserve"> level of spatial resolution. There is considerable interest in the process across both academic literature and in policy, particularly applied to estimating </w:t>
       </w:r>
       <w:r>
         <w:t xml:space="preserve">resident </w:t>
@@ -6849,7 +6748,7 @@
         <w:pStyle w:val="Caption"/>
       </w:pPr>
       <w:bookmarkStart w:id="17" w:name="_Ref143601654"/>
-      <w:bookmarkStart w:id="18" w:name="_Toc143873028"/>
+      <w:bookmarkStart w:id="18" w:name="_Toc148700644"/>
       <w:r>
         <w:t xml:space="preserve">Figure </w:t>
       </w:r>
@@ -6880,10 +6779,7 @@
         </w:rPr>
       </w:pPr>
       <w:r>
-        <w:t xml:space="preserve">(a) Categorised </w:t>
-      </w:r>
-      <w:r>
-        <w:t xml:space="preserve">land cover map of an area of India, extracted from Dynamic World. (b) Dasymetric mask derived from image (a), representing only pixels classed as cropland (white) against all other classes (black). </w:t>
+        <w:t xml:space="preserve">(a) Categorised land cover map of an area of India, extracted from Dynamic World. (b) Dasymetric mask derived from image (a), representing only pixels classed as cropland (white) against all other classes (black). </w:t>
       </w:r>
     </w:p>
     <w:p>
@@ -7123,7 +7019,15 @@
       </w:r>
       <w:r>
         <w:lastRenderedPageBreak/>
-        <w:t>Esri’s World Population Estimate all utilise ancillary data in some format to apply dasymetric constraint</w:t>
+        <w:t xml:space="preserve">Esri’s World Population Estimate all utilise ancillary data in some format to apply </w:t>
+      </w:r>
+      <w:proofErr w:type="spellStart"/>
+      <w:r>
+        <w:t>dasymetric</w:t>
+      </w:r>
+      <w:proofErr w:type="spellEnd"/>
+      <w:r>
+        <w:t xml:space="preserve"> constraint</w:t>
       </w:r>
       <w:r>
         <w:t xml:space="preserve"> (</w:t>
@@ -7218,7 +7122,7 @@
         <w:keepNext/>
       </w:pPr>
       <w:bookmarkStart w:id="19" w:name="_Ref142311900"/>
-      <w:bookmarkStart w:id="20" w:name="_Toc143862455"/>
+      <w:bookmarkStart w:id="20" w:name="_Toc148700654"/>
       <w:r>
         <w:t xml:space="preserve">Table </w:t>
       </w:r>
@@ -8074,7 +7978,7 @@
       </w:pPr>
       <w:bookmarkStart w:id="21" w:name="_Ref143283920"/>
       <w:bookmarkStart w:id="22" w:name="_Ref143283924"/>
-      <w:bookmarkStart w:id="23" w:name="_Toc143873006"/>
+      <w:bookmarkStart w:id="23" w:name="_Toc148700622"/>
       <w:r>
         <w:t>Data Sources</w:t>
       </w:r>
@@ -8366,7 +8270,7 @@
         <w:keepNext/>
       </w:pPr>
       <w:bookmarkStart w:id="24" w:name="_Ref142986859"/>
-      <w:bookmarkStart w:id="25" w:name="_Toc143862456"/>
+      <w:bookmarkStart w:id="25" w:name="_Toc148700655"/>
       <w:r>
         <w:t>Table</w:t>
       </w:r>
@@ -9163,7 +9067,7 @@
           <w:numId w:val="22"/>
         </w:numPr>
       </w:pPr>
-      <w:bookmarkStart w:id="26" w:name="_Toc143873007"/>
+      <w:bookmarkStart w:id="26" w:name="_Toc148700623"/>
       <w:r>
         <w:t>Study setting</w:t>
       </w:r>
@@ -9357,7 +9261,7 @@
         <w:pStyle w:val="Caption"/>
       </w:pPr>
       <w:bookmarkStart w:id="28" w:name="_Ref143771004"/>
-      <w:bookmarkStart w:id="29" w:name="_Toc143873029"/>
+      <w:bookmarkStart w:id="29" w:name="_Toc148700645"/>
       <w:r>
         <w:t xml:space="preserve">Figure </w:t>
       </w:r>
@@ -9413,7 +9317,7 @@
           <w:numId w:val="19"/>
         </w:numPr>
       </w:pPr>
-      <w:bookmarkStart w:id="30" w:name="_Toc143873008"/>
+      <w:bookmarkStart w:id="30" w:name="_Toc148700624"/>
       <w:r>
         <w:t>Computing Agricultural Dependent Population</w:t>
       </w:r>
@@ -10268,7 +10172,7 @@
           <w:numId w:val="22"/>
         </w:numPr>
       </w:pPr>
-      <w:bookmarkStart w:id="31" w:name="_Toc143873009"/>
+      <w:bookmarkStart w:id="31" w:name="_Toc148700625"/>
       <w:r>
         <w:t>Validation of population estimates</w:t>
       </w:r>
@@ -10315,10 +10219,7 @@
         <w:t>5%, an iterative buffer process was implemented to enlarge or reduce the size of the mask area containing the agricultural population</w:t>
       </w:r>
       <w:r>
-        <w:t xml:space="preserve"> – adjusting the results </w:t>
-      </w:r>
-      <w:r>
-        <w:t>to satisfy the pycnophylactic ‘mass-preserving’ property</w:t>
+        <w:t xml:space="preserve"> – adjusting the results to satisfy the pycnophylactic ‘mass-preserving’ property</w:t>
       </w:r>
       <w:r>
         <w:t>. This process assumes that, where an agricultural population is not entirely captured within the cropland area, the rural population in adjacent non-cropland areas are the most likely source of agricultural labour.</w:t>
@@ -10344,10 +10245,7 @@
         <w:t xml:space="preserve"> that </w:t>
       </w:r>
       <w:r>
-        <w:t xml:space="preserve">have a low likelihood of working in the agricultural sector, only </w:t>
-      </w:r>
-      <w:r>
-        <w:t xml:space="preserve">rural population points </w:t>
+        <w:t xml:space="preserve">have a low likelihood of working in the agricultural sector, only rural population points </w:t>
       </w:r>
       <w:r>
         <w:t>were</w:t>
@@ -10856,7 +10754,7 @@
         <w:jc w:val="left"/>
       </w:pPr>
       <w:bookmarkStart w:id="32" w:name="_Ref143586645"/>
-      <w:bookmarkStart w:id="33" w:name="_Toc143873030"/>
+      <w:bookmarkStart w:id="33" w:name="_Toc148700646"/>
       <w:r>
         <w:t xml:space="preserve">Figure </w:t>
       </w:r>
@@ -10965,7 +10863,7 @@
           <w:numId w:val="22"/>
         </w:numPr>
       </w:pPr>
-      <w:bookmarkStart w:id="34" w:name="_Toc143873010"/>
+      <w:bookmarkStart w:id="34" w:name="_Toc148700626"/>
       <w:r>
         <w:lastRenderedPageBreak/>
         <w:t>Results</w:t>
@@ -10997,7 +10895,7 @@
           <w:numId w:val="22"/>
         </w:numPr>
       </w:pPr>
-      <w:bookmarkStart w:id="35" w:name="_Toc143873011"/>
+      <w:bookmarkStart w:id="35" w:name="_Toc148700627"/>
       <w:r>
         <w:t>Comparison of methods</w:t>
       </w:r>
@@ -11259,7 +11157,7 @@
         <w:pStyle w:val="Caption"/>
       </w:pPr>
       <w:bookmarkStart w:id="36" w:name="_Ref143114262"/>
-      <w:bookmarkStart w:id="37" w:name="_Toc143873031"/>
+      <w:bookmarkStart w:id="37" w:name="_Toc148700647"/>
       <w:r>
         <w:t xml:space="preserve">Figure </w:t>
       </w:r>
@@ -11479,7 +11377,7 @@
           <w:numId w:val="22"/>
         </w:numPr>
       </w:pPr>
-      <w:bookmarkStart w:id="38" w:name="_Toc143873012"/>
+      <w:bookmarkStart w:id="38" w:name="_Toc148700628"/>
       <w:r>
         <w:t>Buffer iteration</w:t>
       </w:r>
@@ -11662,7 +11560,7 @@
         <w:jc w:val="left"/>
       </w:pPr>
       <w:bookmarkStart w:id="39" w:name="_Ref143428657"/>
-      <w:bookmarkStart w:id="40" w:name="_Toc143873032"/>
+      <w:bookmarkStart w:id="40" w:name="_Toc148700648"/>
       <w:r>
         <w:t xml:space="preserve">Figure </w:t>
       </w:r>
@@ -11807,9 +11705,9 @@
       <w:pPr>
         <w:pStyle w:val="Caption"/>
       </w:pPr>
-      <w:bookmarkStart w:id="41" w:name="_Toc143873033"/>
+      <w:bookmarkStart w:id="41" w:name="_Ref143874414"/>
       <w:bookmarkStart w:id="42" w:name="_Ref143874410"/>
-      <w:bookmarkStart w:id="43" w:name="_Ref143874414"/>
+      <w:bookmarkStart w:id="43" w:name="_Toc148700649"/>
       <w:r>
         <w:t xml:space="preserve">Figure </w:t>
       </w:r>
@@ -11821,18 +11719,18 @@
           <w:t>6</w:t>
         </w:r>
       </w:fldSimple>
+      <w:bookmarkEnd w:id="41"/>
+      <w:r>
+        <w:t xml:space="preserve">: </w:t>
+      </w:r>
+      <w:r>
+        <w:t>Spatial distribution of inputs and results</w:t>
+      </w:r>
+      <w:r>
+        <w:t>, Karnataka.</w:t>
+      </w:r>
+      <w:bookmarkEnd w:id="42"/>
       <w:bookmarkEnd w:id="43"/>
-      <w:r>
-        <w:t xml:space="preserve">: </w:t>
-      </w:r>
-      <w:r>
-        <w:t>Spatial distribution of inputs and results</w:t>
-      </w:r>
-      <w:r>
-        <w:t>, Karnataka.</w:t>
-      </w:r>
-      <w:bookmarkEnd w:id="41"/>
-      <w:bookmarkEnd w:id="42"/>
       <w:r>
         <w:t xml:space="preserve"> </w:t>
       </w:r>
@@ -12048,7 +11946,7 @@
       <w:bookmarkStart w:id="44" w:name="_Ref143557652"/>
       <w:bookmarkStart w:id="45" w:name="_Ref143816961"/>
       <w:bookmarkStart w:id="46" w:name="_Ref143557645"/>
-      <w:bookmarkStart w:id="47" w:name="_Toc143873034"/>
+      <w:bookmarkStart w:id="47" w:name="_Toc148700650"/>
       <w:r>
         <w:t xml:space="preserve">Figure </w:t>
       </w:r>
@@ -12118,7 +12016,7 @@
           <w:numId w:val="22"/>
         </w:numPr>
       </w:pPr>
-      <w:bookmarkStart w:id="48" w:name="_Toc143873013"/>
+      <w:bookmarkStart w:id="48" w:name="_Toc148700629"/>
       <w:r>
         <w:t>Scal</w:t>
       </w:r>
@@ -12285,7 +12183,7 @@
       </w:pPr>
       <w:bookmarkStart w:id="49" w:name="_Ref143852386"/>
       <w:bookmarkStart w:id="50" w:name="_Ref143852362"/>
-      <w:bookmarkStart w:id="51" w:name="_Toc143873035"/>
+      <w:bookmarkStart w:id="51" w:name="_Toc148700651"/>
       <w:r>
         <w:t xml:space="preserve">Figure </w:t>
       </w:r>
@@ -12449,7 +12347,7 @@
         <w:pStyle w:val="Caption"/>
       </w:pPr>
       <w:bookmarkStart w:id="52" w:name="_Ref143560146"/>
-      <w:bookmarkStart w:id="53" w:name="_Toc143873036"/>
+      <w:bookmarkStart w:id="53" w:name="_Toc148700652"/>
       <w:r>
         <w:t xml:space="preserve">Figure </w:t>
       </w:r>
@@ -12508,7 +12406,7 @@
           <w:numId w:val="22"/>
         </w:numPr>
       </w:pPr>
-      <w:bookmarkStart w:id="54" w:name="_Toc143873014"/>
+      <w:bookmarkStart w:id="54" w:name="_Toc148700630"/>
       <w:r>
         <w:t>Ineligible districts</w:t>
       </w:r>
@@ -12615,7 +12513,7 @@
         </w:rPr>
       </w:pPr>
       <w:bookmarkStart w:id="55" w:name="_Ref143519570"/>
-      <w:bookmarkStart w:id="56" w:name="_Toc143862457"/>
+      <w:bookmarkStart w:id="56" w:name="_Toc148700656"/>
       <w:r>
         <w:lastRenderedPageBreak/>
         <w:t xml:space="preserve">Table </w:t>
@@ -12658,9 +12556,9 @@
         <w:gridCol w:w="1108"/>
         <w:gridCol w:w="1107"/>
         <w:gridCol w:w="1108"/>
-        <w:gridCol w:w="690"/>
-        <w:gridCol w:w="832"/>
-        <w:gridCol w:w="2273"/>
+        <w:gridCol w:w="724"/>
+        <w:gridCol w:w="800"/>
+        <w:gridCol w:w="2271"/>
       </w:tblGrid>
       <w:tr>
         <w:trPr>
@@ -12916,7 +12814,7 @@
         </w:tc>
         <w:tc>
           <w:tcPr>
-            <w:tcW w:w="382" w:type="pct"/>
+            <w:tcW w:w="401" w:type="pct"/>
             <w:tcBorders>
               <w:top w:val="single" w:sz="4" w:space="0" w:color="auto"/>
               <w:bottom w:val="single" w:sz="4" w:space="0" w:color="auto"/>
@@ -12935,7 +12833,7 @@
         </w:tc>
         <w:tc>
           <w:tcPr>
-            <w:tcW w:w="461" w:type="pct"/>
+            <w:tcW w:w="443" w:type="pct"/>
             <w:tcBorders>
               <w:top w:val="single" w:sz="4" w:space="0" w:color="auto"/>
               <w:bottom w:val="single" w:sz="4" w:space="0" w:color="auto"/>
@@ -13069,7 +12967,7 @@
         </w:tc>
         <w:tc>
           <w:tcPr>
-            <w:tcW w:w="382" w:type="pct"/>
+            <w:tcW w:w="401" w:type="pct"/>
             <w:tcBorders>
               <w:top w:val="single" w:sz="4" w:space="0" w:color="auto"/>
             </w:tcBorders>
@@ -13088,7 +12986,7 @@
         </w:tc>
         <w:tc>
           <w:tcPr>
-            <w:tcW w:w="461" w:type="pct"/>
+            <w:tcW w:w="443" w:type="pct"/>
             <w:tcBorders>
               <w:top w:val="single" w:sz="4" w:space="0" w:color="auto"/>
             </w:tcBorders>
@@ -13210,7 +13108,7 @@
         </w:tc>
         <w:tc>
           <w:tcPr>
-            <w:tcW w:w="382" w:type="pct"/>
+            <w:tcW w:w="401" w:type="pct"/>
             <w:noWrap/>
             <w:vAlign w:val="center"/>
             <w:hideMark/>
@@ -13226,7 +13124,7 @@
         </w:tc>
         <w:tc>
           <w:tcPr>
-            <w:tcW w:w="461" w:type="pct"/>
+            <w:tcW w:w="443" w:type="pct"/>
             <w:noWrap/>
             <w:vAlign w:val="center"/>
             <w:hideMark/>
@@ -13353,7 +13251,7 @@
         </w:tc>
         <w:tc>
           <w:tcPr>
-            <w:tcW w:w="382" w:type="pct"/>
+            <w:tcW w:w="401" w:type="pct"/>
             <w:noWrap/>
             <w:vAlign w:val="center"/>
             <w:hideMark/>
@@ -13369,7 +13267,7 @@
         </w:tc>
         <w:tc>
           <w:tcPr>
-            <w:tcW w:w="461" w:type="pct"/>
+            <w:tcW w:w="443" w:type="pct"/>
             <w:noWrap/>
             <w:vAlign w:val="center"/>
             <w:hideMark/>
@@ -13494,7 +13392,7 @@
         </w:tc>
         <w:tc>
           <w:tcPr>
-            <w:tcW w:w="382" w:type="pct"/>
+            <w:tcW w:w="401" w:type="pct"/>
             <w:noWrap/>
             <w:vAlign w:val="center"/>
             <w:hideMark/>
@@ -13510,7 +13408,7 @@
         </w:tc>
         <w:tc>
           <w:tcPr>
-            <w:tcW w:w="461" w:type="pct"/>
+            <w:tcW w:w="443" w:type="pct"/>
             <w:noWrap/>
             <w:vAlign w:val="center"/>
             <w:hideMark/>
@@ -13635,7 +13533,7 @@
         </w:tc>
         <w:tc>
           <w:tcPr>
-            <w:tcW w:w="382" w:type="pct"/>
+            <w:tcW w:w="401" w:type="pct"/>
             <w:noWrap/>
             <w:vAlign w:val="center"/>
             <w:hideMark/>
@@ -13651,7 +13549,7 @@
         </w:tc>
         <w:tc>
           <w:tcPr>
-            <w:tcW w:w="461" w:type="pct"/>
+            <w:tcW w:w="443" w:type="pct"/>
             <w:noWrap/>
             <w:vAlign w:val="center"/>
             <w:hideMark/>
@@ -13767,7 +13665,7 @@
         </w:tc>
         <w:tc>
           <w:tcPr>
-            <w:tcW w:w="382" w:type="pct"/>
+            <w:tcW w:w="401" w:type="pct"/>
             <w:noWrap/>
             <w:vAlign w:val="center"/>
             <w:hideMark/>
@@ -13783,7 +13681,7 @@
         </w:tc>
         <w:tc>
           <w:tcPr>
-            <w:tcW w:w="461" w:type="pct"/>
+            <w:tcW w:w="443" w:type="pct"/>
             <w:noWrap/>
             <w:vAlign w:val="center"/>
             <w:hideMark/>
@@ -13908,7 +13806,7 @@
         </w:tc>
         <w:tc>
           <w:tcPr>
-            <w:tcW w:w="382" w:type="pct"/>
+            <w:tcW w:w="401" w:type="pct"/>
             <w:noWrap/>
             <w:vAlign w:val="center"/>
             <w:hideMark/>
@@ -13924,7 +13822,7 @@
         </w:tc>
         <w:tc>
           <w:tcPr>
-            <w:tcW w:w="461" w:type="pct"/>
+            <w:tcW w:w="443" w:type="pct"/>
             <w:noWrap/>
             <w:vAlign w:val="center"/>
             <w:hideMark/>
@@ -14049,7 +13947,7 @@
         </w:tc>
         <w:tc>
           <w:tcPr>
-            <w:tcW w:w="382" w:type="pct"/>
+            <w:tcW w:w="401" w:type="pct"/>
             <w:noWrap/>
             <w:vAlign w:val="center"/>
             <w:hideMark/>
@@ -14065,7 +13963,7 @@
         </w:tc>
         <w:tc>
           <w:tcPr>
-            <w:tcW w:w="461" w:type="pct"/>
+            <w:tcW w:w="443" w:type="pct"/>
             <w:noWrap/>
             <w:vAlign w:val="center"/>
             <w:hideMark/>
@@ -14192,7 +14090,7 @@
         </w:tc>
         <w:tc>
           <w:tcPr>
-            <w:tcW w:w="382" w:type="pct"/>
+            <w:tcW w:w="401" w:type="pct"/>
             <w:noWrap/>
             <w:vAlign w:val="center"/>
             <w:hideMark/>
@@ -14208,7 +14106,7 @@
         </w:tc>
         <w:tc>
           <w:tcPr>
-            <w:tcW w:w="461" w:type="pct"/>
+            <w:tcW w:w="443" w:type="pct"/>
             <w:noWrap/>
             <w:vAlign w:val="center"/>
             <w:hideMark/>
@@ -14333,7 +14231,7 @@
         </w:tc>
         <w:tc>
           <w:tcPr>
-            <w:tcW w:w="382" w:type="pct"/>
+            <w:tcW w:w="401" w:type="pct"/>
             <w:noWrap/>
             <w:vAlign w:val="center"/>
             <w:hideMark/>
@@ -14349,7 +14247,7 @@
         </w:tc>
         <w:tc>
           <w:tcPr>
-            <w:tcW w:w="461" w:type="pct"/>
+            <w:tcW w:w="443" w:type="pct"/>
             <w:noWrap/>
             <w:vAlign w:val="center"/>
             <w:hideMark/>
@@ -14467,7 +14365,7 @@
         </w:tc>
         <w:tc>
           <w:tcPr>
-            <w:tcW w:w="382" w:type="pct"/>
+            <w:tcW w:w="401" w:type="pct"/>
             <w:noWrap/>
             <w:vAlign w:val="center"/>
             <w:hideMark/>
@@ -14483,7 +14381,7 @@
         </w:tc>
         <w:tc>
           <w:tcPr>
-            <w:tcW w:w="461" w:type="pct"/>
+            <w:tcW w:w="443" w:type="pct"/>
             <w:noWrap/>
             <w:vAlign w:val="center"/>
             <w:hideMark/>
@@ -14614,7 +14512,7 @@
         </w:tc>
         <w:tc>
           <w:tcPr>
-            <w:tcW w:w="382" w:type="pct"/>
+            <w:tcW w:w="401" w:type="pct"/>
             <w:tcBorders>
               <w:bottom w:val="single" w:sz="4" w:space="0" w:color="auto"/>
             </w:tcBorders>
@@ -14633,7 +14531,7 @@
         </w:tc>
         <w:tc>
           <w:tcPr>
-            <w:tcW w:w="461" w:type="pct"/>
+            <w:tcW w:w="443" w:type="pct"/>
             <w:tcBorders>
               <w:bottom w:val="single" w:sz="4" w:space="0" w:color="auto"/>
             </w:tcBorders>
@@ -14709,7 +14607,7 @@
       <w:r>
         <w:br w:type="page"/>
       </w:r>
-      <w:bookmarkStart w:id="57" w:name="_Toc143873015"/>
+      <w:bookmarkStart w:id="57" w:name="_Toc148700631"/>
       <w:r>
         <w:rPr>
           <w:noProof/>
@@ -14769,7 +14667,7 @@
           <w:noProof/>
         </w:rPr>
       </w:pPr>
-      <w:bookmarkStart w:id="58" w:name="_Toc143873016"/>
+      <w:bookmarkStart w:id="58" w:name="_Toc148700632"/>
       <w:r>
         <w:rPr>
           <w:noProof/>
@@ -14878,10 +14776,7 @@
         <w:t>census validation value</w:t>
       </w:r>
       <w:r>
-        <w:t xml:space="preserve">, and that there were fewer districts with extreme differences (positive or negative). </w:t>
-      </w:r>
-      <w:r>
-        <w:t>Absolute mean has been used here instead of the mean to assess the magnitude of difference between ADP</w:t>
+        <w:t>, and that there were fewer districts with extreme differences (positive or negative). Absolute mean has been used here instead of the mean to assess the magnitude of difference between ADP</w:t>
       </w:r>
       <w:r>
         <w:rPr>
@@ -15068,7 +14963,7 @@
           <w:numId w:val="22"/>
         </w:numPr>
       </w:pPr>
-      <w:bookmarkStart w:id="59" w:name="_Toc143873017"/>
+      <w:bookmarkStart w:id="59" w:name="_Toc148700633"/>
       <w:r>
         <w:t>Computation load</w:t>
       </w:r>
@@ -15268,7 +15163,7 @@
           <w:numId w:val="22"/>
         </w:numPr>
       </w:pPr>
-      <w:bookmarkStart w:id="60" w:name="_Toc143873018"/>
+      <w:bookmarkStart w:id="60" w:name="_Toc148700634"/>
       <w:r>
         <w:t>Interpreting buffer radius</w:t>
       </w:r>
@@ -15537,7 +15432,7 @@
           <w:numId w:val="22"/>
         </w:numPr>
       </w:pPr>
-      <w:bookmarkStart w:id="61" w:name="_Toc143873019"/>
+      <w:bookmarkStart w:id="61" w:name="_Toc148700635"/>
       <w:r>
         <w:t>Spatial distribution of buffer radius</w:t>
       </w:r>
@@ -15638,7 +15533,7 @@
           <w:numId w:val="22"/>
         </w:numPr>
       </w:pPr>
-      <w:bookmarkStart w:id="62" w:name="_Toc143873020"/>
+      <w:bookmarkStart w:id="62" w:name="_Toc148700636"/>
       <w:r>
         <w:lastRenderedPageBreak/>
         <w:t>Common factors of i</w:t>
@@ -15895,7 +15790,7 @@
           <w:noProof/>
         </w:rPr>
       </w:pPr>
-      <w:bookmarkStart w:id="63" w:name="_Toc143873021"/>
+      <w:bookmarkStart w:id="63" w:name="_Toc148700637"/>
       <w:r>
         <w:rPr>
           <w:noProof/>
@@ -16294,7 +16189,7 @@
           <w:numId w:val="22"/>
         </w:numPr>
       </w:pPr>
-      <w:bookmarkStart w:id="64" w:name="_Toc143873022"/>
+      <w:bookmarkStart w:id="64" w:name="_Toc148700638"/>
       <w:r>
         <w:t>Transferability</w:t>
       </w:r>
@@ -16341,7 +16236,7 @@
           <w:numId w:val="22"/>
         </w:numPr>
       </w:pPr>
-      <w:bookmarkStart w:id="65" w:name="_Toc143873023"/>
+      <w:bookmarkStart w:id="65" w:name="_Toc148700639"/>
       <w:r>
         <w:t>Opportunities</w:t>
       </w:r>
@@ -16530,7 +16425,7 @@
           <w:numId w:val="22"/>
         </w:numPr>
       </w:pPr>
-      <w:bookmarkStart w:id="66" w:name="_Toc143873024"/>
+      <w:bookmarkStart w:id="66" w:name="_Toc148700640"/>
       <w:r>
         <w:lastRenderedPageBreak/>
         <w:t>Conclusion</w:t>
@@ -16604,28 +16499,7 @@
     </w:p>
     <w:p>
       <w:r>
-        <w:t xml:space="preserve">This research project </w:t>
-      </w:r>
-      <w:r>
-        <w:t xml:space="preserve">therefore </w:t>
-      </w:r>
-      <w:r>
-        <w:t xml:space="preserve">set out to address a gap in </w:t>
-      </w:r>
-      <w:r>
-        <w:t>current approaches for the</w:t>
-      </w:r>
-      <w:r>
-        <w:t xml:space="preserve"> spatial disaggregation of sociodemographic data</w:t>
-      </w:r>
-      <w:r>
-        <w:t>, proposing and testing</w:t>
-      </w:r>
-      <w:r>
-        <w:t xml:space="preserve"> a methodology specific to the estimation of agriculture dependent populations at a small area scale, applied to the case study of India.</w:t>
-      </w:r>
-      <w:r>
-        <w:t xml:space="preserve"> </w:t>
+        <w:t xml:space="preserve">This research project therefore set out to address a gap in current approaches for the spatial disaggregation of sociodemographic data, proposing and testing a methodology specific to the estimation of agriculture dependent populations at a small area scale, applied to the case study of India. </w:t>
       </w:r>
       <w:r>
         <w:t>The proposed method capitalises on existing, global, open data sources and open</w:t>
@@ -16714,7 +16588,7 @@
           <w:noProof/>
         </w:rPr>
       </w:pPr>
-      <w:bookmarkStart w:id="67" w:name="_Toc143873025"/>
+      <w:bookmarkStart w:id="67" w:name="_Toc148700641"/>
       <w:r>
         <w:rPr>
           <w:noProof/>
@@ -16728,7 +16602,7 @@
       <w:pPr>
         <w:pStyle w:val="Heading3"/>
       </w:pPr>
-      <w:bookmarkStart w:id="68" w:name="_Toc143873026"/>
+      <w:bookmarkStart w:id="68" w:name="_Toc148700642"/>
       <w:r>
         <w:t>Supervisor Meetings</w:t>
       </w:r>
@@ -17024,7 +16898,7 @@
       <w:pPr>
         <w:pStyle w:val="Heading2"/>
       </w:pPr>
-      <w:bookmarkStart w:id="69" w:name="_Toc143873027"/>
+      <w:bookmarkStart w:id="69" w:name="_Toc148700643"/>
       <w:r>
         <w:lastRenderedPageBreak/>
         <w:t>References</w:t>
@@ -17269,23 +17143,41 @@
           <w:i/>
           <w:iCs/>
         </w:rPr>
-        <w:t xml:space="preserve">A Review of Spatial Population Database Design and </w:t>
-      </w:r>
-      <w:proofErr w:type="spellStart"/>
+        <w:t>A Review of Spatial Population Database Design and Modeling</w:t>
+      </w:r>
+      <w:r>
+        <w:rPr>
+          <w:rFonts w:ascii="Arial" w:hAnsi="Arial" w:cs="Arial"/>
+        </w:rPr>
+        <w:t>. Santa Barbara, CA: National Centre for Geographic Information and Analysis. Available at: https://escholarship.org/uc/item/6g190671 (Accessed: 28 February 2023).</w:t>
+      </w:r>
+    </w:p>
+    <w:p>
+      <w:pPr>
+        <w:pStyle w:val="Bibliography"/>
+        <w:rPr>
+          <w:rFonts w:ascii="Arial" w:hAnsi="Arial" w:cs="Arial"/>
+        </w:rPr>
+      </w:pPr>
+      <w:r>
+        <w:rPr>
+          <w:rFonts w:ascii="Arial" w:hAnsi="Arial" w:cs="Arial"/>
+        </w:rPr>
+        <w:t xml:space="preserve">Dixon, R.B. (1982) ‘Women in Agriculture: Counting the Labor Force in Developing Countries’, </w:t>
+      </w:r>
       <w:r>
         <w:rPr>
           <w:rFonts w:ascii="Arial" w:hAnsi="Arial" w:cs="Arial"/>
           <w:i/>
           <w:iCs/>
         </w:rPr>
-        <w:t>Modeling</w:t>
-      </w:r>
-      <w:proofErr w:type="spellEnd"/>
-      <w:r>
-        <w:rPr>
-          <w:rFonts w:ascii="Arial" w:hAnsi="Arial" w:cs="Arial"/>
-        </w:rPr>
-        <w:t>. Santa Barbara, CA: National Centre for Geographic Information and Analysis. Available at: https://escholarship.org/uc/item/6g190671 (Accessed: 28 February 2023).</w:t>
+        <w:t>Population and Development Review</w:t>
+      </w:r>
+      <w:r>
+        <w:rPr>
+          <w:rFonts w:ascii="Arial" w:hAnsi="Arial" w:cs="Arial"/>
+        </w:rPr>
+        <w:t>, 8(3), pp. 539–566. Available at: https://doi.org/10.2307/1972379.</w:t>
       </w:r>
     </w:p>
     <w:p>
@@ -17299,7 +17191,7 @@
         <w:rPr>
           <w:rFonts w:ascii="Arial" w:hAnsi="Arial" w:cs="Arial"/>
         </w:rPr>
-        <w:t xml:space="preserve">Dixon, R.B. (1982) ‘Women in Agriculture: Counting the Labor Force in Developing Countries’, </w:t>
+        <w:t xml:space="preserve">Eicher, C.L. and Brewer, C.A. (2001) ‘Dasymetric Mapping and Areal Interpolation: Implementation and Evaluation’, </w:t>
       </w:r>
       <w:r>
         <w:rPr>
@@ -17307,13 +17199,13 @@
           <w:i/>
           <w:iCs/>
         </w:rPr>
-        <w:t>Population and Development Review</w:t>
-      </w:r>
-      <w:r>
-        <w:rPr>
-          <w:rFonts w:ascii="Arial" w:hAnsi="Arial" w:cs="Arial"/>
-        </w:rPr>
-        <w:t>, 8(3), pp. 539–566. Available at: https://doi.org/10.2307/1972379.</w:t>
+        <w:t>Cartography and Geographic Information Science</w:t>
+      </w:r>
+      <w:r>
+        <w:rPr>
+          <w:rFonts w:ascii="Arial" w:hAnsi="Arial" w:cs="Arial"/>
+        </w:rPr>
+        <w:t>, 28(2), pp. 125–138. Available at: https://doi.org/10.1559/152304001782173727.</w:t>
       </w:r>
     </w:p>
     <w:p>
@@ -17327,7 +17219,7 @@
         <w:rPr>
           <w:rFonts w:ascii="Arial" w:hAnsi="Arial" w:cs="Arial"/>
         </w:rPr>
-        <w:t xml:space="preserve">Eicher, C.L. and Brewer, C.A. (2001) ‘Dasymetric Mapping and Areal Interpolation: Implementation and Evaluation’, </w:t>
+        <w:t xml:space="preserve">Eurostat (2021) </w:t>
       </w:r>
       <w:r>
         <w:rPr>
@@ -17335,13 +17227,13 @@
           <w:i/>
           <w:iCs/>
         </w:rPr>
-        <w:t>Cartography and Geographic Information Science</w:t>
-      </w:r>
-      <w:r>
-        <w:rPr>
-          <w:rFonts w:ascii="Arial" w:hAnsi="Arial" w:cs="Arial"/>
-        </w:rPr>
-        <w:t>, 28(2), pp. 125–138. Available at: https://doi.org/10.1559/152304001782173727.</w:t>
+        <w:t>Applying the degree of urbanisation: a methodological manual to define cities, towns and rural areas for international comparisons : 2021 edition</w:t>
+      </w:r>
+      <w:r>
+        <w:rPr>
+          <w:rFonts w:ascii="Arial" w:hAnsi="Arial" w:cs="Arial"/>
+        </w:rPr>
+        <w:t>. LU: Publications Office of the European Union. Available at: https://data.europa.eu/doi/10.2785/706535 (Accessed: 4 August 2023).</w:t>
       </w:r>
     </w:p>
     <w:p>
@@ -17355,7 +17247,7 @@
         <w:rPr>
           <w:rFonts w:ascii="Arial" w:hAnsi="Arial" w:cs="Arial"/>
         </w:rPr>
-        <w:t xml:space="preserve">Eurostat (2021) </w:t>
+        <w:t xml:space="preserve">FAO (2023) </w:t>
       </w:r>
       <w:r>
         <w:rPr>
@@ -17363,45 +17255,69 @@
           <w:i/>
           <w:iCs/>
         </w:rPr>
-        <w:t xml:space="preserve">Applying the degree of urbanisation: a methodological manual to define cities, towns and rural areas for international </w:t>
-      </w:r>
-      <w:proofErr w:type="gramStart"/>
+        <w:t>Food and Agriculture Organization of the United Nations (FAO) in India</w:t>
+      </w:r>
+      <w:r>
+        <w:rPr>
+          <w:rFonts w:ascii="Arial" w:hAnsi="Arial" w:cs="Arial"/>
+        </w:rPr>
+        <w:t>. Available at: https://www.fao.org/india/fao-in-india/india-at-a-glance/en/ (Accessed: 6 June 2023).</w:t>
+      </w:r>
+    </w:p>
+    <w:p>
+      <w:pPr>
+        <w:pStyle w:val="Bibliography"/>
+        <w:rPr>
+          <w:rFonts w:ascii="Arial" w:hAnsi="Arial" w:cs="Arial"/>
+        </w:rPr>
+      </w:pPr>
+      <w:r>
+        <w:rPr>
+          <w:rFonts w:ascii="Arial" w:hAnsi="Arial" w:cs="Arial"/>
+        </w:rPr>
+        <w:t xml:space="preserve">FAO,  IFAD,  UNICEF,  WFP,  WHO (2023) </w:t>
+      </w:r>
       <w:r>
         <w:rPr>
           <w:rFonts w:ascii="Arial" w:hAnsi="Arial" w:cs="Arial"/>
           <w:i/>
           <w:iCs/>
         </w:rPr>
-        <w:t>comparisons :</w:t>
-      </w:r>
-      <w:proofErr w:type="gramEnd"/>
+        <w:t>The State of Food Security and Nutrition in the World 2023: Urbanization, agrifood systems transformation and healthy diets across the rural–urban continuum</w:t>
+      </w:r>
+      <w:r>
+        <w:rPr>
+          <w:rFonts w:ascii="Arial" w:hAnsi="Arial" w:cs="Arial"/>
+        </w:rPr>
+        <w:t>. Rome, Italy: FAO (The State of Food Security and Nutrition in the World (SOFI), 2023). Available at: https://doi.org/10.4060/cc3017en.</w:t>
+      </w:r>
+    </w:p>
+    <w:p>
+      <w:pPr>
+        <w:pStyle w:val="Bibliography"/>
+        <w:rPr>
+          <w:rFonts w:ascii="Arial" w:hAnsi="Arial" w:cs="Arial"/>
+        </w:rPr>
+      </w:pPr>
+      <w:r>
+        <w:rPr>
+          <w:rFonts w:ascii="Arial" w:hAnsi="Arial" w:cs="Arial"/>
+        </w:rPr>
+        <w:t xml:space="preserve">Freire, S. </w:t>
+      </w:r>
       <w:r>
         <w:rPr>
           <w:rFonts w:ascii="Arial" w:hAnsi="Arial" w:cs="Arial"/>
           <w:i/>
           <w:iCs/>
         </w:rPr>
-        <w:t xml:space="preserve"> 2021 edition</w:t>
-      </w:r>
-      <w:r>
-        <w:rPr>
-          <w:rFonts w:ascii="Arial" w:hAnsi="Arial" w:cs="Arial"/>
-        </w:rPr>
-        <w:t>. LU: Publications Office of the European Union. Available at: https://data.europa.eu/doi/10.2785/706535 (Accessed: 4 August 2023).</w:t>
-      </w:r>
-    </w:p>
-    <w:p>
-      <w:pPr>
-        <w:pStyle w:val="Bibliography"/>
-        <w:rPr>
-          <w:rFonts w:ascii="Arial" w:hAnsi="Arial" w:cs="Arial"/>
-        </w:rPr>
-      </w:pPr>
-      <w:r>
-        <w:rPr>
-          <w:rFonts w:ascii="Arial" w:hAnsi="Arial" w:cs="Arial"/>
-        </w:rPr>
-        <w:t xml:space="preserve">FAO (2023) </w:t>
+        <w:t>et al.</w:t>
+      </w:r>
+      <w:r>
+        <w:rPr>
+          <w:rFonts w:ascii="Arial" w:hAnsi="Arial" w:cs="Arial"/>
+        </w:rPr>
+        <w:t xml:space="preserve"> (2020) ‘Enhanced data and methods for improving open and free global population grids: putting “leaving no one behind” into practice’, </w:t>
       </w:r>
       <w:r>
         <w:rPr>
@@ -17409,13 +17325,13 @@
           <w:i/>
           <w:iCs/>
         </w:rPr>
-        <w:t>Food and Agriculture Organization of the United Nations (FAO) in India</w:t>
-      </w:r>
-      <w:r>
-        <w:rPr>
-          <w:rFonts w:ascii="Arial" w:hAnsi="Arial" w:cs="Arial"/>
-        </w:rPr>
-        <w:t>. Available at: https://www.fao.org/india/fao-in-india/india-at-a-glance/en/ (Accessed: 6 June 2023).</w:t>
+        <w:t>International Journal of Digital Earth</w:t>
+      </w:r>
+      <w:r>
+        <w:rPr>
+          <w:rFonts w:ascii="Arial" w:hAnsi="Arial" w:cs="Arial"/>
+        </w:rPr>
+        <w:t>, 13(1), pp. 61–77. Available at: https://doi.org/10.1080/17538947.2018.1548656.</w:t>
       </w:r>
     </w:p>
     <w:p>
@@ -17425,19 +17341,12 @@
           <w:rFonts w:ascii="Arial" w:hAnsi="Arial" w:cs="Arial"/>
         </w:rPr>
       </w:pPr>
-      <w:proofErr w:type="gramStart"/>
-      <w:r>
-        <w:rPr>
-          <w:rFonts w:ascii="Arial" w:hAnsi="Arial" w:cs="Arial"/>
-        </w:rPr>
-        <w:t>FAO,  IFAD</w:t>
-      </w:r>
-      <w:proofErr w:type="gramEnd"/>
-      <w:r>
-        <w:rPr>
-          <w:rFonts w:ascii="Arial" w:hAnsi="Arial" w:cs="Arial"/>
-        </w:rPr>
-        <w:t xml:space="preserve">,  UNICEF,  WFP,  WHO (2023) </w:t>
+      <w:r>
+        <w:rPr>
+          <w:rFonts w:ascii="Arial" w:hAnsi="Arial" w:cs="Arial"/>
+        </w:rPr>
+        <w:lastRenderedPageBreak/>
+        <w:t xml:space="preserve">Government of India (2012) </w:t>
       </w:r>
       <w:r>
         <w:rPr>
@@ -17445,13 +17354,13 @@
           <w:i/>
           <w:iCs/>
         </w:rPr>
-        <w:t>The State of Food Security and Nutrition in the World 2023: Urbanization, agrifood systems transformation and healthy diets across the rural–urban continuum</w:t>
-      </w:r>
-      <w:r>
-        <w:rPr>
-          <w:rFonts w:ascii="Arial" w:hAnsi="Arial" w:cs="Arial"/>
-        </w:rPr>
-        <w:t>. Rome, Italy: FAO (The State of Food Security and Nutrition in the World (SOFI), 2023). Available at: https://doi.org/10.4060/cc3017en.</w:t>
+        <w:t>Census of India 2011: Administrative Atlas</w:t>
+      </w:r>
+      <w:r>
+        <w:rPr>
+          <w:rFonts w:ascii="Arial" w:hAnsi="Arial" w:cs="Arial"/>
+        </w:rPr>
+        <w:t>. Delhi, India: Office of the Registrar General and Census Commissioner. Available at: https://censusindia.gov.in/census.website/data/atlas# (Accessed: 1 June 2023).</w:t>
       </w:r>
     </w:p>
     <w:p>
@@ -17465,7 +17374,7 @@
         <w:rPr>
           <w:rFonts w:ascii="Arial" w:hAnsi="Arial" w:cs="Arial"/>
         </w:rPr>
-        <w:t xml:space="preserve">Freire, S. </w:t>
+        <w:t xml:space="preserve">Gu, D., Andreev, K. and Dupre, M.E. (2021) ‘Major Trends in Population Growth Around the World’, </w:t>
       </w:r>
       <w:r>
         <w:rPr>
@@ -17473,13 +17382,27 @@
           <w:i/>
           <w:iCs/>
         </w:rPr>
-        <w:t>et al.</w:t>
-      </w:r>
-      <w:r>
-        <w:rPr>
-          <w:rFonts w:ascii="Arial" w:hAnsi="Arial" w:cs="Arial"/>
-        </w:rPr>
-        <w:t xml:space="preserve"> (2020) ‘Enhanced data and methods for improving open and free global population grids: putting “leaving no one behind” into practice’, </w:t>
+        <w:t>China CDC Weekly</w:t>
+      </w:r>
+      <w:r>
+        <w:rPr>
+          <w:rFonts w:ascii="Arial" w:hAnsi="Arial" w:cs="Arial"/>
+        </w:rPr>
+        <w:t>, 3(28), pp. 604–613. Available at: https://doi.org/10.46234/ccdcw2021.160.</w:t>
+      </w:r>
+    </w:p>
+    <w:p>
+      <w:pPr>
+        <w:pStyle w:val="Bibliography"/>
+        <w:rPr>
+          <w:rFonts w:ascii="Arial" w:hAnsi="Arial" w:cs="Arial"/>
+        </w:rPr>
+      </w:pPr>
+      <w:r>
+        <w:rPr>
+          <w:rFonts w:ascii="Arial" w:hAnsi="Arial" w:cs="Arial"/>
+        </w:rPr>
+        <w:t xml:space="preserve">Holt, J.B., Lu, H. and Yang, X. (2011) ‘Dasymetric Mapping for Population and Sociodemographic Data Redistribution’, in </w:t>
       </w:r>
       <w:r>
         <w:rPr>
@@ -17487,13 +17410,13 @@
           <w:i/>
           <w:iCs/>
         </w:rPr>
-        <w:t>International Journal of Digital Earth</w:t>
-      </w:r>
-      <w:r>
-        <w:rPr>
-          <w:rFonts w:ascii="Arial" w:hAnsi="Arial" w:cs="Arial"/>
-        </w:rPr>
-        <w:t>, 13(1), pp. 61–77. Available at: https://doi.org/10.1080/17538947.2018.1548656.</w:t>
+        <w:t>Urban Remote Sensing</w:t>
+      </w:r>
+      <w:r>
+        <w:rPr>
+          <w:rFonts w:ascii="Arial" w:hAnsi="Arial" w:cs="Arial"/>
+        </w:rPr>
+        <w:t>. John Wiley &amp; Sons, Ltd, pp. 195–210. Available at: https://doi.org/10.1002/9780470979563.ch14.</w:t>
       </w:r>
     </w:p>
     <w:p>
@@ -17507,8 +17430,7 @@
         <w:rPr>
           <w:rFonts w:ascii="Arial" w:hAnsi="Arial" w:cs="Arial"/>
         </w:rPr>
-        <w:lastRenderedPageBreak/>
-        <w:t xml:space="preserve">Government of India (2012) </w:t>
+        <w:t xml:space="preserve">Kondylis, F. </w:t>
       </w:r>
       <w:r>
         <w:rPr>
@@ -17516,27 +17438,13 @@
           <w:i/>
           <w:iCs/>
         </w:rPr>
-        <w:t>Census of India 2011: Administrative Atlas</w:t>
-      </w:r>
-      <w:r>
-        <w:rPr>
-          <w:rFonts w:ascii="Arial" w:hAnsi="Arial" w:cs="Arial"/>
-        </w:rPr>
-        <w:t>. Delhi, India: Office of the Registrar General and Census Commissioner. Available at: https://censusindia.gov.in/census.website/data/atlas# (Accessed: 1 June 2023).</w:t>
-      </w:r>
-    </w:p>
-    <w:p>
-      <w:pPr>
-        <w:pStyle w:val="Bibliography"/>
-        <w:rPr>
-          <w:rFonts w:ascii="Arial" w:hAnsi="Arial" w:cs="Arial"/>
-        </w:rPr>
-      </w:pPr>
-      <w:r>
-        <w:rPr>
-          <w:rFonts w:ascii="Arial" w:hAnsi="Arial" w:cs="Arial"/>
-        </w:rPr>
-        <w:t xml:space="preserve">Gu, D., Andreev, K. and Dupre, M.E. (2021) ‘Major Trends in Population Growth Around the World’, </w:t>
+        <w:t>et al.</w:t>
+      </w:r>
+      <w:r>
+        <w:rPr>
+          <w:rFonts w:ascii="Arial" w:hAnsi="Arial" w:cs="Arial"/>
+        </w:rPr>
+        <w:t xml:space="preserve"> (2023) </w:t>
       </w:r>
       <w:r>
         <w:rPr>
@@ -17544,27 +17452,13 @@
           <w:i/>
           <w:iCs/>
         </w:rPr>
-        <w:t>China CDC Weekly</w:t>
-      </w:r>
-      <w:r>
-        <w:rPr>
-          <w:rFonts w:ascii="Arial" w:hAnsi="Arial" w:cs="Arial"/>
-        </w:rPr>
-        <w:t>, 3(28), pp. 604–613. Available at: https://doi.org/10.46234/ccdcw2021.160.</w:t>
-      </w:r>
-    </w:p>
-    <w:p>
-      <w:pPr>
-        <w:pStyle w:val="Bibliography"/>
-        <w:rPr>
-          <w:rFonts w:ascii="Arial" w:hAnsi="Arial" w:cs="Arial"/>
-        </w:rPr>
-      </w:pPr>
-      <w:r>
-        <w:rPr>
-          <w:rFonts w:ascii="Arial" w:hAnsi="Arial" w:cs="Arial"/>
-        </w:rPr>
-        <w:t xml:space="preserve">Holt, J.B., Lu, H. and Yang, X. (2011) ‘Dasymetric Mapping for Population and Sociodemographic Data Redistribution’, in </w:t>
+        <w:t>Agriculture</w:t>
+      </w:r>
+      <w:r>
+        <w:rPr>
+          <w:rFonts w:ascii="Arial" w:hAnsi="Arial" w:cs="Arial"/>
+        </w:rPr>
+        <w:t xml:space="preserve">, </w:t>
       </w:r>
       <w:r>
         <w:rPr>
@@ -17572,13 +17466,13 @@
           <w:i/>
           <w:iCs/>
         </w:rPr>
-        <w:t>Urban Remote Sensing</w:t>
-      </w:r>
-      <w:r>
-        <w:rPr>
-          <w:rFonts w:ascii="Arial" w:hAnsi="Arial" w:cs="Arial"/>
-        </w:rPr>
-        <w:t>. John Wiley &amp; Sons, Ltd, pp. 195–210. Available at: https://doi.org/10.1002/9780470979563.ch14.</w:t>
+        <w:t>World Bank: Development Impact Evaluation (DIME)</w:t>
+      </w:r>
+      <w:r>
+        <w:rPr>
+          <w:rFonts w:ascii="Arial" w:hAnsi="Arial" w:cs="Arial"/>
+        </w:rPr>
+        <w:t>. Available at: https://www.worldbank.org/en/research/dime/brief/agriculture (Accessed: 1 June 2023).</w:t>
       </w:r>
     </w:p>
     <w:p>
@@ -17592,7 +17486,7 @@
         <w:rPr>
           <w:rFonts w:ascii="Arial" w:hAnsi="Arial" w:cs="Arial"/>
         </w:rPr>
-        <w:t xml:space="preserve">Kondylis, F. </w:t>
+        <w:t xml:space="preserve">Leyk, S. </w:t>
       </w:r>
       <w:r>
         <w:rPr>
@@ -17606,7 +17500,7 @@
         <w:rPr>
           <w:rFonts w:ascii="Arial" w:hAnsi="Arial" w:cs="Arial"/>
         </w:rPr>
-        <w:t xml:space="preserve"> (2023) </w:t>
+        <w:t xml:space="preserve"> (2019) ‘The spatial allocation of population: a review of large-scale gridded population data products and their fitness for use’, </w:t>
       </w:r>
       <w:r>
         <w:rPr>
@@ -17614,13 +17508,27 @@
           <w:i/>
           <w:iCs/>
         </w:rPr>
-        <w:t>Agriculture</w:t>
-      </w:r>
-      <w:r>
-        <w:rPr>
-          <w:rFonts w:ascii="Arial" w:hAnsi="Arial" w:cs="Arial"/>
-        </w:rPr>
-        <w:t xml:space="preserve">, </w:t>
+        <w:t>Earth System Science Data</w:t>
+      </w:r>
+      <w:r>
+        <w:rPr>
+          <w:rFonts w:ascii="Arial" w:hAnsi="Arial" w:cs="Arial"/>
+        </w:rPr>
+        <w:t>, 11(3), pp. 1385–1409. Available at: https://doi.org/10.5194/essd-11-1385-2019.</w:t>
+      </w:r>
+    </w:p>
+    <w:p>
+      <w:pPr>
+        <w:pStyle w:val="Bibliography"/>
+        <w:rPr>
+          <w:rFonts w:ascii="Arial" w:hAnsi="Arial" w:cs="Arial"/>
+        </w:rPr>
+      </w:pPr>
+      <w:r>
+        <w:rPr>
+          <w:rFonts w:ascii="Arial" w:hAnsi="Arial" w:cs="Arial"/>
+        </w:rPr>
+        <w:t xml:space="preserve">Malone, B.P. </w:t>
       </w:r>
       <w:r>
         <w:rPr>
@@ -17628,27 +17536,13 @@
           <w:i/>
           <w:iCs/>
         </w:rPr>
-        <w:t>World Bank: Development Impact Evaluation (DIME)</w:t>
-      </w:r>
-      <w:r>
-        <w:rPr>
-          <w:rFonts w:ascii="Arial" w:hAnsi="Arial" w:cs="Arial"/>
-        </w:rPr>
-        <w:t>. Available at: https://www.worldbank.org/en/research/dime/brief/agriculture (Accessed: 1 June 2023).</w:t>
-      </w:r>
-    </w:p>
-    <w:p>
-      <w:pPr>
-        <w:pStyle w:val="Bibliography"/>
-        <w:rPr>
-          <w:rFonts w:ascii="Arial" w:hAnsi="Arial" w:cs="Arial"/>
-        </w:rPr>
-      </w:pPr>
-      <w:r>
-        <w:rPr>
-          <w:rFonts w:ascii="Arial" w:hAnsi="Arial" w:cs="Arial"/>
-        </w:rPr>
-        <w:t xml:space="preserve">Leyk, S. </w:t>
+        <w:t>et al.</w:t>
+      </w:r>
+      <w:r>
+        <w:rPr>
+          <w:rFonts w:ascii="Arial" w:hAnsi="Arial" w:cs="Arial"/>
+        </w:rPr>
+        <w:t xml:space="preserve"> (2012) ‘A general method for downscaling earth resource information’, </w:t>
       </w:r>
       <w:r>
         <w:rPr>
@@ -17656,13 +17550,27 @@
           <w:i/>
           <w:iCs/>
         </w:rPr>
-        <w:t>et al.</w:t>
-      </w:r>
-      <w:r>
-        <w:rPr>
-          <w:rFonts w:ascii="Arial" w:hAnsi="Arial" w:cs="Arial"/>
-        </w:rPr>
-        <w:t xml:space="preserve"> (2019) ‘The spatial allocation of population: a review of large-scale gridded population data products and their fitness for use’, </w:t>
+        <w:t>Computers &amp; Geosciences</w:t>
+      </w:r>
+      <w:r>
+        <w:rPr>
+          <w:rFonts w:ascii="Arial" w:hAnsi="Arial" w:cs="Arial"/>
+        </w:rPr>
+        <w:t>, 41, pp. 119–125. Available at: https://doi.org/10.1016/j.cageo.2011.08.021.</w:t>
+      </w:r>
+    </w:p>
+    <w:p>
+      <w:pPr>
+        <w:pStyle w:val="Bibliography"/>
+        <w:rPr>
+          <w:rFonts w:ascii="Arial" w:hAnsi="Arial" w:cs="Arial"/>
+        </w:rPr>
+      </w:pPr>
+      <w:r>
+        <w:rPr>
+          <w:rFonts w:ascii="Arial" w:hAnsi="Arial" w:cs="Arial"/>
+        </w:rPr>
+        <w:t xml:space="preserve">Marois, G., Zhelenkova, E. and Ali, B. (2022) ‘Labour Force Projections in India Until 2060 and Implications for the Demographic Dividend’, </w:t>
       </w:r>
       <w:r>
         <w:rPr>
@@ -17670,13 +17578,13 @@
           <w:i/>
           <w:iCs/>
         </w:rPr>
-        <w:t>Earth System Science Data</w:t>
-      </w:r>
-      <w:r>
-        <w:rPr>
-          <w:rFonts w:ascii="Arial" w:hAnsi="Arial" w:cs="Arial"/>
-        </w:rPr>
-        <w:t>, 11(3), pp. 1385–1409. Available at: https://doi.org/10.5194/essd-11-1385-2019.</w:t>
+        <w:t>Social Indicators Research</w:t>
+      </w:r>
+      <w:r>
+        <w:rPr>
+          <w:rFonts w:ascii="Arial" w:hAnsi="Arial" w:cs="Arial"/>
+        </w:rPr>
+        <w:t>, 164(1), pp. 477–497. Available at: https://doi.org/10.1007/s11205-022-02968-9.</w:t>
       </w:r>
     </w:p>
     <w:p>
@@ -17690,7 +17598,7 @@
         <w:rPr>
           <w:rFonts w:ascii="Arial" w:hAnsi="Arial" w:cs="Arial"/>
         </w:rPr>
-        <w:t xml:space="preserve">Malone, B.P. </w:t>
+        <w:t xml:space="preserve">Meiyappan, P. </w:t>
       </w:r>
       <w:r>
         <w:rPr>
@@ -17704,7 +17612,7 @@
         <w:rPr>
           <w:rFonts w:ascii="Arial" w:hAnsi="Arial" w:cs="Arial"/>
         </w:rPr>
-        <w:t xml:space="preserve"> (2012) ‘A general method for downscaling earth resource information’, </w:t>
+        <w:t xml:space="preserve"> (2017) ‘Dynamics and determinants of land change in India: integrating satellite data with village socioeconomics’, </w:t>
       </w:r>
       <w:r>
         <w:rPr>
@@ -17712,13 +17620,13 @@
           <w:i/>
           <w:iCs/>
         </w:rPr>
-        <w:t>Computers &amp; Geosciences</w:t>
-      </w:r>
-      <w:r>
-        <w:rPr>
-          <w:rFonts w:ascii="Arial" w:hAnsi="Arial" w:cs="Arial"/>
-        </w:rPr>
-        <w:t>, 41, pp. 119–125. Available at: https://doi.org/10.1016/j.cageo.2011.08.021.</w:t>
+        <w:t>Regional Environmental Change</w:t>
+      </w:r>
+      <w:r>
+        <w:rPr>
+          <w:rFonts w:ascii="Arial" w:hAnsi="Arial" w:cs="Arial"/>
+        </w:rPr>
+        <w:t>, 17(3), pp. 753–766. Available at: https://doi.org/10.1007/s10113-016-1068-2.</w:t>
       </w:r>
     </w:p>
     <w:p>
@@ -17732,7 +17640,7 @@
         <w:rPr>
           <w:rFonts w:ascii="Arial" w:hAnsi="Arial" w:cs="Arial"/>
         </w:rPr>
-        <w:t xml:space="preserve">Marois, G., Zhelenkova, E. and Ali, B. (2022) ‘Labour Force Projections in India Until 2060 and Implications for the Demographic Dividend’, </w:t>
+        <w:t xml:space="preserve">Mialhe, F., Gunnell, Y. and Mering, C. (2008) ‘Synoptic assessment of water resource variability in reservoirs by remote sensing: General approach and application to the runoff harvesting systems of south India’, </w:t>
       </w:r>
       <w:r>
         <w:rPr>
@@ -17740,13 +17648,13 @@
           <w:i/>
           <w:iCs/>
         </w:rPr>
-        <w:t>Social Indicators Research</w:t>
-      </w:r>
-      <w:r>
-        <w:rPr>
-          <w:rFonts w:ascii="Arial" w:hAnsi="Arial" w:cs="Arial"/>
-        </w:rPr>
-        <w:t>, 164(1), pp. 477–497. Available at: https://doi.org/10.1007/s11205-022-02968-9.</w:t>
+        <w:t>Water Resources Research</w:t>
+      </w:r>
+      <w:r>
+        <w:rPr>
+          <w:rFonts w:ascii="Arial" w:hAnsi="Arial" w:cs="Arial"/>
+        </w:rPr>
+        <w:t>, 44(5). Available at: https://doi.org/10.1029/2007WR006065.</w:t>
       </w:r>
     </w:p>
     <w:p>
@@ -17760,7 +17668,7 @@
         <w:rPr>
           <w:rFonts w:ascii="Arial" w:hAnsi="Arial" w:cs="Arial"/>
         </w:rPr>
-        <w:t xml:space="preserve">Meiyappan, P. </w:t>
+        <w:t xml:space="preserve">Monteiro, J., Martins, B. and Pires, J.M. (2018) ‘A hybrid approach for the spatial disaggregation of socio-economic indicators’, </w:t>
       </w:r>
       <w:r>
         <w:rPr>
@@ -17768,13 +17676,27 @@
           <w:i/>
           <w:iCs/>
         </w:rPr>
-        <w:t>et al.</w:t>
-      </w:r>
-      <w:r>
-        <w:rPr>
-          <w:rFonts w:ascii="Arial" w:hAnsi="Arial" w:cs="Arial"/>
-        </w:rPr>
-        <w:t xml:space="preserve"> (2017) ‘Dynamics and determinants of land change in India: integrating satellite data with village socioeconomics’, </w:t>
+        <w:t>International Journal of Data Science and Analytics</w:t>
+      </w:r>
+      <w:r>
+        <w:rPr>
+          <w:rFonts w:ascii="Arial" w:hAnsi="Arial" w:cs="Arial"/>
+        </w:rPr>
+        <w:t>, 5(2), pp. 189–211. Available at: https://doi.org/10.1007/s41060-017-0080-z.</w:t>
+      </w:r>
+    </w:p>
+    <w:p>
+      <w:pPr>
+        <w:pStyle w:val="Bibliography"/>
+        <w:rPr>
+          <w:rFonts w:ascii="Arial" w:hAnsi="Arial" w:cs="Arial"/>
+        </w:rPr>
+      </w:pPr>
+      <w:r>
+        <w:rPr>
+          <w:rFonts w:ascii="Arial" w:hAnsi="Arial" w:cs="Arial"/>
+        </w:rPr>
+        <w:t xml:space="preserve">Natale, F. </w:t>
       </w:r>
       <w:r>
         <w:rPr>
@@ -17782,35 +17704,13 @@
           <w:i/>
           <w:iCs/>
         </w:rPr>
-        <w:t>Regional Environmental Change</w:t>
-      </w:r>
-      <w:r>
-        <w:rPr>
-          <w:rFonts w:ascii="Arial" w:hAnsi="Arial" w:cs="Arial"/>
-        </w:rPr>
-        <w:t>, 17(3), pp. 753–766. Available at: https://doi.org/10.1007/s10113-016-1068-2.</w:t>
-      </w:r>
-    </w:p>
-    <w:p>
-      <w:pPr>
-        <w:pStyle w:val="Bibliography"/>
-        <w:rPr>
-          <w:rFonts w:ascii="Arial" w:hAnsi="Arial" w:cs="Arial"/>
-        </w:rPr>
-      </w:pPr>
-      <w:proofErr w:type="spellStart"/>
-      <w:r>
-        <w:rPr>
-          <w:rFonts w:ascii="Arial" w:hAnsi="Arial" w:cs="Arial"/>
-        </w:rPr>
-        <w:t>Mialhe</w:t>
-      </w:r>
-      <w:proofErr w:type="spellEnd"/>
-      <w:r>
-        <w:rPr>
-          <w:rFonts w:ascii="Arial" w:hAnsi="Arial" w:cs="Arial"/>
-        </w:rPr>
-        <w:t xml:space="preserve">, F., Gunnell, Y. and Mering, C. (2008) ‘Synoptic assessment of water resource variability in reservoirs by remote sensing: General approach and application to the runoff harvesting systems of south India’, </w:t>
+        <w:t>et al.</w:t>
+      </w:r>
+      <w:r>
+        <w:rPr>
+          <w:rFonts w:ascii="Arial" w:hAnsi="Arial" w:cs="Arial"/>
+        </w:rPr>
+        <w:t xml:space="preserve"> (2013) ‘Identifying fisheries dependent communities in EU coastal areas’, </w:t>
       </w:r>
       <w:r>
         <w:rPr>
@@ -17818,13 +17718,13 @@
           <w:i/>
           <w:iCs/>
         </w:rPr>
-        <w:t>Water Resources Research</w:t>
-      </w:r>
-      <w:r>
-        <w:rPr>
-          <w:rFonts w:ascii="Arial" w:hAnsi="Arial" w:cs="Arial"/>
-        </w:rPr>
-        <w:t>, 44(5). Available at: https://doi.org/10.1029/2007WR006065.</w:t>
+        <w:t>Marine Policy</w:t>
+      </w:r>
+      <w:r>
+        <w:rPr>
+          <w:rFonts w:ascii="Arial" w:hAnsi="Arial" w:cs="Arial"/>
+        </w:rPr>
+        <w:t>, 42, pp. 245–252. Available at: https://doi.org/10.1016/j.marpol.2013.03.018.</w:t>
       </w:r>
     </w:p>
     <w:p>
@@ -17838,7 +17738,7 @@
         <w:rPr>
           <w:rFonts w:ascii="Arial" w:hAnsi="Arial" w:cs="Arial"/>
         </w:rPr>
-        <w:t xml:space="preserve">Monteiro, J., Martins, B. and Pires, J.M. (2018) ‘A hybrid approach for the spatial disaggregation of socio-economic indicators’, </w:t>
+        <w:t xml:space="preserve">Nilsen, K. </w:t>
       </w:r>
       <w:r>
         <w:rPr>
@@ -17846,27 +17746,13 @@
           <w:i/>
           <w:iCs/>
         </w:rPr>
-        <w:t>International Journal of Data Science and Analytics</w:t>
-      </w:r>
-      <w:r>
-        <w:rPr>
-          <w:rFonts w:ascii="Arial" w:hAnsi="Arial" w:cs="Arial"/>
-        </w:rPr>
-        <w:t>, 5(2), pp. 189–211. Available at: https://doi.org/10.1007/s41060-017-0080-z.</w:t>
-      </w:r>
-    </w:p>
-    <w:p>
-      <w:pPr>
-        <w:pStyle w:val="Bibliography"/>
-        <w:rPr>
-          <w:rFonts w:ascii="Arial" w:hAnsi="Arial" w:cs="Arial"/>
-        </w:rPr>
-      </w:pPr>
-      <w:r>
-        <w:rPr>
-          <w:rFonts w:ascii="Arial" w:hAnsi="Arial" w:cs="Arial"/>
-        </w:rPr>
-        <w:t xml:space="preserve">Natale, F. </w:t>
+        <w:t>et al.</w:t>
+      </w:r>
+      <w:r>
+        <w:rPr>
+          <w:rFonts w:ascii="Arial" w:hAnsi="Arial" w:cs="Arial"/>
+        </w:rPr>
+        <w:t xml:space="preserve"> (2021) ‘A review of geospatial methods for population estimation and their use in constructing reproductive, maternal, newborn, child and adolescent health service indicators’, </w:t>
       </w:r>
       <w:r>
         <w:rPr>
@@ -17874,13 +17760,27 @@
           <w:i/>
           <w:iCs/>
         </w:rPr>
-        <w:t>et al.</w:t>
-      </w:r>
-      <w:r>
-        <w:rPr>
-          <w:rFonts w:ascii="Arial" w:hAnsi="Arial" w:cs="Arial"/>
-        </w:rPr>
-        <w:t xml:space="preserve"> (2013) ‘Identifying fisheries dependent communities in EU coastal areas’, </w:t>
+        <w:t>BMC Health Services Research</w:t>
+      </w:r>
+      <w:r>
+        <w:rPr>
+          <w:rFonts w:ascii="Arial" w:hAnsi="Arial" w:cs="Arial"/>
+        </w:rPr>
+        <w:t>, 21(1), p. 370. Available at: https://doi.org/10.1186/s12913-021-06370-y.</w:t>
+      </w:r>
+    </w:p>
+    <w:p>
+      <w:pPr>
+        <w:pStyle w:val="Bibliography"/>
+        <w:rPr>
+          <w:rFonts w:ascii="Arial" w:hAnsi="Arial" w:cs="Arial"/>
+        </w:rPr>
+      </w:pPr>
+      <w:r>
+        <w:rPr>
+          <w:rFonts w:ascii="Arial" w:hAnsi="Arial" w:cs="Arial"/>
+        </w:rPr>
+        <w:t xml:space="preserve">Pattnaik, I. </w:t>
       </w:r>
       <w:r>
         <w:rPr>
@@ -17888,27 +17788,13 @@
           <w:i/>
           <w:iCs/>
         </w:rPr>
-        <w:t>Marine Policy</w:t>
-      </w:r>
-      <w:r>
-        <w:rPr>
-          <w:rFonts w:ascii="Arial" w:hAnsi="Arial" w:cs="Arial"/>
-        </w:rPr>
-        <w:t>, 42, pp. 245–252. Available at: https://doi.org/10.1016/j.marpol.2013.03.018.</w:t>
-      </w:r>
-    </w:p>
-    <w:p>
-      <w:pPr>
-        <w:pStyle w:val="Bibliography"/>
-        <w:rPr>
-          <w:rFonts w:ascii="Arial" w:hAnsi="Arial" w:cs="Arial"/>
-        </w:rPr>
-      </w:pPr>
-      <w:r>
-        <w:rPr>
-          <w:rFonts w:ascii="Arial" w:hAnsi="Arial" w:cs="Arial"/>
-        </w:rPr>
-        <w:t xml:space="preserve">Nilsen, K. </w:t>
+        <w:t>et al.</w:t>
+      </w:r>
+      <w:r>
+        <w:rPr>
+          <w:rFonts w:ascii="Arial" w:hAnsi="Arial" w:cs="Arial"/>
+        </w:rPr>
+        <w:t xml:space="preserve"> (2018) ‘The feminization of agriculture or the feminization of agrarian distress? Tracking the trajectory of women in agriculture in India’, </w:t>
       </w:r>
       <w:r>
         <w:rPr>
@@ -17916,13 +17802,27 @@
           <w:i/>
           <w:iCs/>
         </w:rPr>
-        <w:t>et al.</w:t>
-      </w:r>
-      <w:r>
-        <w:rPr>
-          <w:rFonts w:ascii="Arial" w:hAnsi="Arial" w:cs="Arial"/>
-        </w:rPr>
-        <w:t xml:space="preserve"> (2021) ‘A review of geospatial methods for population estimation and their use in constructing reproductive, maternal, newborn, child and adolescent health service indicators’, </w:t>
+        <w:t>Journal of the Asia Pacific Economy</w:t>
+      </w:r>
+      <w:r>
+        <w:rPr>
+          <w:rFonts w:ascii="Arial" w:hAnsi="Arial" w:cs="Arial"/>
+        </w:rPr>
+        <w:t>, 23(1), pp. 138–155. Available at: https://doi.org/10.1080/13547860.2017.1394569.</w:t>
+      </w:r>
+    </w:p>
+    <w:p>
+      <w:pPr>
+        <w:pStyle w:val="Bibliography"/>
+        <w:rPr>
+          <w:rFonts w:ascii="Arial" w:hAnsi="Arial" w:cs="Arial"/>
+        </w:rPr>
+      </w:pPr>
+      <w:r>
+        <w:rPr>
+          <w:rFonts w:ascii="Arial" w:hAnsi="Arial" w:cs="Arial"/>
+        </w:rPr>
+        <w:t xml:space="preserve">Pesaresi, M. </w:t>
       </w:r>
       <w:r>
         <w:rPr>
@@ -17930,35 +17830,13 @@
           <w:i/>
           <w:iCs/>
         </w:rPr>
-        <w:t>BMC Health Services Research</w:t>
-      </w:r>
-      <w:r>
-        <w:rPr>
-          <w:rFonts w:ascii="Arial" w:hAnsi="Arial" w:cs="Arial"/>
-        </w:rPr>
-        <w:t>, 21(1), p. 370. Available at: https://doi.org/10.1186/s12913-021-06370-y.</w:t>
-      </w:r>
-    </w:p>
-    <w:p>
-      <w:pPr>
-        <w:pStyle w:val="Bibliography"/>
-        <w:rPr>
-          <w:rFonts w:ascii="Arial" w:hAnsi="Arial" w:cs="Arial"/>
-        </w:rPr>
-      </w:pPr>
-      <w:proofErr w:type="spellStart"/>
-      <w:r>
-        <w:rPr>
-          <w:rFonts w:ascii="Arial" w:hAnsi="Arial" w:cs="Arial"/>
-        </w:rPr>
-        <w:t>Pattnaik</w:t>
-      </w:r>
-      <w:proofErr w:type="spellEnd"/>
-      <w:r>
-        <w:rPr>
-          <w:rFonts w:ascii="Arial" w:hAnsi="Arial" w:cs="Arial"/>
-        </w:rPr>
-        <w:t xml:space="preserve">, I. </w:t>
+        <w:t>et al.</w:t>
+      </w:r>
+      <w:r>
+        <w:rPr>
+          <w:rFonts w:ascii="Arial" w:hAnsi="Arial" w:cs="Arial"/>
+        </w:rPr>
+        <w:t xml:space="preserve"> (2013) ‘A Global Human Settlement Layer From Optical HR/VHR RS Data: Concept and First Results’, </w:t>
       </w:r>
       <w:r>
         <w:rPr>
@@ -17966,13 +17844,7 @@
           <w:i/>
           <w:iCs/>
         </w:rPr>
-        <w:t>et al.</w:t>
-      </w:r>
-      <w:r>
-        <w:rPr>
-          <w:rFonts w:ascii="Arial" w:hAnsi="Arial" w:cs="Arial"/>
-        </w:rPr>
-        <w:t xml:space="preserve"> (2018) ‘The feminization of agriculture or the feminization of agrarian distress? Tracking the trajectory of women in agriculture in India’, </w:t>
+        <w:t xml:space="preserve">IEEE Journal of Selected Topics in Applied Earth Observations </w:t>
       </w:r>
       <w:r>
         <w:rPr>
@@ -17980,13 +17852,14 @@
           <w:i/>
           <w:iCs/>
         </w:rPr>
-        <w:t>Journal of the Asia Pacific Economy</w:t>
-      </w:r>
-      <w:r>
-        <w:rPr>
-          <w:rFonts w:ascii="Arial" w:hAnsi="Arial" w:cs="Arial"/>
-        </w:rPr>
-        <w:t>, 23(1), pp. 138–155. Available at: https://doi.org/10.1080/13547860.2017.1394569.</w:t>
+        <w:lastRenderedPageBreak/>
+        <w:t>and Remote Sensing</w:t>
+      </w:r>
+      <w:r>
+        <w:rPr>
+          <w:rFonts w:ascii="Arial" w:hAnsi="Arial" w:cs="Arial"/>
+        </w:rPr>
+        <w:t>, 6(5), pp. 2102–2131. Available at: https://doi.org/10.1109/JSTARS.2013.2271445.</w:t>
       </w:r>
     </w:p>
     <w:p>
@@ -18000,7 +17873,7 @@
         <w:rPr>
           <w:rFonts w:ascii="Arial" w:hAnsi="Arial" w:cs="Arial"/>
         </w:rPr>
-        <w:t xml:space="preserve">Pesaresi, M. </w:t>
+        <w:t xml:space="preserve">Pezzulo, C. </w:t>
       </w:r>
       <w:r>
         <w:rPr>
@@ -18014,21 +17887,7 @@
         <w:rPr>
           <w:rFonts w:ascii="Arial" w:hAnsi="Arial" w:cs="Arial"/>
         </w:rPr>
-        <w:t xml:space="preserve"> (2013) ‘A Global Human Settlement Layer </w:t>
-      </w:r>
-      <w:proofErr w:type="gramStart"/>
-      <w:r>
-        <w:rPr>
-          <w:rFonts w:ascii="Arial" w:hAnsi="Arial" w:cs="Arial"/>
-        </w:rPr>
-        <w:t>From</w:t>
-      </w:r>
-      <w:proofErr w:type="gramEnd"/>
-      <w:r>
-        <w:rPr>
-          <w:rFonts w:ascii="Arial" w:hAnsi="Arial" w:cs="Arial"/>
-        </w:rPr>
-        <w:t xml:space="preserve"> Optical HR/VHR RS Data: Concept and First Results’, </w:t>
+        <w:t xml:space="preserve"> (2023) ‘A subnational reproductive, maternal, newborn, child, and adolescent health and development atlas of India’, </w:t>
       </w:r>
       <w:r>
         <w:rPr>
@@ -18036,7 +17895,27 @@
           <w:i/>
           <w:iCs/>
         </w:rPr>
-        <w:t xml:space="preserve">IEEE Journal of Selected Topics in Applied Earth Observations </w:t>
+        <w:t>Scientific Data</w:t>
+      </w:r>
+      <w:r>
+        <w:rPr>
+          <w:rFonts w:ascii="Arial" w:hAnsi="Arial" w:cs="Arial"/>
+        </w:rPr>
+        <w:t>, 10(1), p. 86. Available at: https://doi.org/10.1038/s41597-023-01961-2.</w:t>
+      </w:r>
+    </w:p>
+    <w:p>
+      <w:pPr>
+        <w:pStyle w:val="Bibliography"/>
+        <w:rPr>
+          <w:rFonts w:ascii="Arial" w:hAnsi="Arial" w:cs="Arial"/>
+        </w:rPr>
+      </w:pPr>
+      <w:r>
+        <w:rPr>
+          <w:rFonts w:ascii="Arial" w:hAnsi="Arial" w:cs="Arial"/>
+        </w:rPr>
+        <w:t xml:space="preserve">Qiu, Y. </w:t>
       </w:r>
       <w:r>
         <w:rPr>
@@ -18044,28 +17923,13 @@
           <w:i/>
           <w:iCs/>
         </w:rPr>
-        <w:lastRenderedPageBreak/>
-        <w:t>and Remote Sensing</w:t>
-      </w:r>
-      <w:r>
-        <w:rPr>
-          <w:rFonts w:ascii="Arial" w:hAnsi="Arial" w:cs="Arial"/>
-        </w:rPr>
-        <w:t>, 6(5), pp. 2102–2131. Available at: https://doi.org/10.1109/JSTARS.2013.2271445.</w:t>
-      </w:r>
-    </w:p>
-    <w:p>
-      <w:pPr>
-        <w:pStyle w:val="Bibliography"/>
-        <w:rPr>
-          <w:rFonts w:ascii="Arial" w:hAnsi="Arial" w:cs="Arial"/>
-        </w:rPr>
-      </w:pPr>
-      <w:r>
-        <w:rPr>
-          <w:rFonts w:ascii="Arial" w:hAnsi="Arial" w:cs="Arial"/>
-        </w:rPr>
-        <w:t xml:space="preserve">Pezzulo, C. </w:t>
+        <w:t>et al.</w:t>
+      </w:r>
+      <w:r>
+        <w:rPr>
+          <w:rFonts w:ascii="Arial" w:hAnsi="Arial" w:cs="Arial"/>
+        </w:rPr>
+        <w:t xml:space="preserve"> (2022) ‘Disaggregating population data for assessing progress of SDGs: methods and applications’, </w:t>
       </w:r>
       <w:r>
         <w:rPr>
@@ -18073,13 +17937,41 @@
           <w:i/>
           <w:iCs/>
         </w:rPr>
-        <w:t>et al.</w:t>
-      </w:r>
-      <w:r>
-        <w:rPr>
-          <w:rFonts w:ascii="Arial" w:hAnsi="Arial" w:cs="Arial"/>
-        </w:rPr>
-        <w:t xml:space="preserve"> (2023) ‘A subnational reproductive, maternal, newborn, child, and adolescent health and development atlas of India’, </w:t>
+        <w:t>International Journal of Digital Earth</w:t>
+      </w:r>
+      <w:r>
+        <w:rPr>
+          <w:rFonts w:ascii="Arial" w:hAnsi="Arial" w:cs="Arial"/>
+        </w:rPr>
+        <w:t>, 15(1), pp. 2–29. Available at: https://doi.org/10.1080/17538947.2021.2013553.</w:t>
+      </w:r>
+    </w:p>
+    <w:p>
+      <w:pPr>
+        <w:pStyle w:val="Bibliography"/>
+        <w:rPr>
+          <w:rFonts w:ascii="Arial" w:hAnsi="Arial" w:cs="Arial"/>
+        </w:rPr>
+      </w:pPr>
+      <w:r>
+        <w:rPr>
+          <w:rFonts w:ascii="Arial" w:hAnsi="Arial" w:cs="Arial"/>
+        </w:rPr>
+        <w:t>Schiavina, M., Melchiorri, M. and Pesaresi, M. (2023) ‘GHS-SMOD R2023A - GHS settlement layers,  application of the Degree of Urbanisation methodology (stage I) to GHS-POP R2023A and GHS-BUILT-S R2023A,  multitemporal (1975-2030).’ European Commission, Join Research Centre (JRC). Available at: https://doi.org/10.2905/A0DF7A6F-49DE-46EA-9BDE-563437A6E2BA.</w:t>
+      </w:r>
+    </w:p>
+    <w:p>
+      <w:pPr>
+        <w:pStyle w:val="Bibliography"/>
+        <w:rPr>
+          <w:rFonts w:ascii="Arial" w:hAnsi="Arial" w:cs="Arial"/>
+        </w:rPr>
+      </w:pPr>
+      <w:r>
+        <w:rPr>
+          <w:rFonts w:ascii="Arial" w:hAnsi="Arial" w:cs="Arial"/>
+        </w:rPr>
+        <w:t xml:space="preserve">Schneiderbauer, S. and Ehrlich, D. (2005) ‘Population Density Estimations for Disaster Management: Case Study Rural Zimbabwe’, in P. van Oosterom, S. Zlatanova, and E.M. Fendel (eds) </w:t>
       </w:r>
       <w:r>
         <w:rPr>
@@ -18087,13 +17979,13 @@
           <w:i/>
           <w:iCs/>
         </w:rPr>
-        <w:t>Scientific Data</w:t>
-      </w:r>
-      <w:r>
-        <w:rPr>
-          <w:rFonts w:ascii="Arial" w:hAnsi="Arial" w:cs="Arial"/>
-        </w:rPr>
-        <w:t>, 10(1), p. 86. Available at: https://doi.org/10.1038/s41597-023-01961-2.</w:t>
+        <w:t>Geo-information for Disaster Management</w:t>
+      </w:r>
+      <w:r>
+        <w:rPr>
+          <w:rFonts w:ascii="Arial" w:hAnsi="Arial" w:cs="Arial"/>
+        </w:rPr>
+        <w:t>. Berlin, Heidelberg: Springer, pp. 901–921. Available at: https://doi.org/10.1007/3-540-27468-5_64.</w:t>
       </w:r>
     </w:p>
     <w:p>
@@ -18107,7 +17999,7 @@
         <w:rPr>
           <w:rFonts w:ascii="Arial" w:hAnsi="Arial" w:cs="Arial"/>
         </w:rPr>
-        <w:t xml:space="preserve">Qiu, Y. </w:t>
+        <w:t xml:space="preserve">Sirko, W. </w:t>
       </w:r>
       <w:r>
         <w:rPr>
@@ -18121,7 +18013,21 @@
         <w:rPr>
           <w:rFonts w:ascii="Arial" w:hAnsi="Arial" w:cs="Arial"/>
         </w:rPr>
-        <w:t xml:space="preserve"> (2022) ‘Disaggregating population data for assessing progress of SDGs: methods and applications’, </w:t>
+        <w:t xml:space="preserve"> (2021) ‘Continental-Scale Building Detection from High Resolution Satellite Imagery’. arXiv. Available at: https://doi.org/10.48550/arXiv.2107.12283.</w:t>
+      </w:r>
+    </w:p>
+    <w:p>
+      <w:pPr>
+        <w:pStyle w:val="Bibliography"/>
+        <w:rPr>
+          <w:rFonts w:ascii="Arial" w:hAnsi="Arial" w:cs="Arial"/>
+        </w:rPr>
+      </w:pPr>
+      <w:r>
+        <w:rPr>
+          <w:rFonts w:ascii="Arial" w:hAnsi="Arial" w:cs="Arial"/>
+        </w:rPr>
+        <w:t xml:space="preserve">Slavchevska, V., Kaaria, S. and Taivalmaa, S.L. (2019) ‘The feminization of agriculture: evidence and implications for food and water security’, in J.A. Allan (ed.) </w:t>
       </w:r>
       <w:r>
         <w:rPr>
@@ -18129,13 +18035,13 @@
           <w:i/>
           <w:iCs/>
         </w:rPr>
-        <w:t>International Journal of Digital Earth</w:t>
-      </w:r>
-      <w:r>
-        <w:rPr>
-          <w:rFonts w:ascii="Arial" w:hAnsi="Arial" w:cs="Arial"/>
-        </w:rPr>
-        <w:t>, 15(1), pp. 2–29. Available at: https://doi.org/10.1080/17538947.2021.2013553.</w:t>
+        <w:t>The Oxford Handbook of Food, Water and Society</w:t>
+      </w:r>
+      <w:r>
+        <w:rPr>
+          <w:rFonts w:ascii="Arial" w:hAnsi="Arial" w:cs="Arial"/>
+        </w:rPr>
+        <w:t>. Oxford University Press.</w:t>
       </w:r>
     </w:p>
     <w:p>
@@ -18149,63 +18055,7 @@
         <w:rPr>
           <w:rFonts w:ascii="Arial" w:hAnsi="Arial" w:cs="Arial"/>
         </w:rPr>
-        <w:t xml:space="preserve">Schiavina, M., Melchiorri, M. and Pesaresi, M. (2023) ‘GHS-SMOD R2023A - GHS settlement </w:t>
-      </w:r>
-      <w:proofErr w:type="gramStart"/>
-      <w:r>
-        <w:rPr>
-          <w:rFonts w:ascii="Arial" w:hAnsi="Arial" w:cs="Arial"/>
-        </w:rPr>
-        <w:t>layers,  application</w:t>
-      </w:r>
-      <w:proofErr w:type="gramEnd"/>
-      <w:r>
-        <w:rPr>
-          <w:rFonts w:ascii="Arial" w:hAnsi="Arial" w:cs="Arial"/>
-        </w:rPr>
-        <w:t xml:space="preserve"> of the Degree of Urbanisation methodology (stage I) to GHS-POP R2023A and GHS-BUILT-S R2023A,  multitemporal (1975-2030).’ European Commission, Join Research Centre (JRC). Available at: https://doi.org/10.2905/A0DF7A6F-49DE-46EA-9BDE-563437A6E2BA.</w:t>
-      </w:r>
-    </w:p>
-    <w:p>
-      <w:pPr>
-        <w:pStyle w:val="Bibliography"/>
-        <w:rPr>
-          <w:rFonts w:ascii="Arial" w:hAnsi="Arial" w:cs="Arial"/>
-        </w:rPr>
-      </w:pPr>
-      <w:r>
-        <w:rPr>
-          <w:rFonts w:ascii="Arial" w:hAnsi="Arial" w:cs="Arial"/>
-        </w:rPr>
-        <w:t xml:space="preserve">Schneiderbauer, S. and Ehrlich, D. (2005) ‘Population Density Estimations for Disaster Management: Case Study Rural Zimbabwe’, in P. van </w:t>
-      </w:r>
-      <w:proofErr w:type="spellStart"/>
-      <w:r>
-        <w:rPr>
-          <w:rFonts w:ascii="Arial" w:hAnsi="Arial" w:cs="Arial"/>
-        </w:rPr>
-        <w:t>Oosterom</w:t>
-      </w:r>
-      <w:proofErr w:type="spellEnd"/>
-      <w:r>
-        <w:rPr>
-          <w:rFonts w:ascii="Arial" w:hAnsi="Arial" w:cs="Arial"/>
-        </w:rPr>
-        <w:t xml:space="preserve">, S. </w:t>
-      </w:r>
-      <w:proofErr w:type="spellStart"/>
-      <w:r>
-        <w:rPr>
-          <w:rFonts w:ascii="Arial" w:hAnsi="Arial" w:cs="Arial"/>
-        </w:rPr>
-        <w:t>Zlatanova</w:t>
-      </w:r>
-      <w:proofErr w:type="spellEnd"/>
-      <w:r>
-        <w:rPr>
-          <w:rFonts w:ascii="Arial" w:hAnsi="Arial" w:cs="Arial"/>
-        </w:rPr>
-        <w:t xml:space="preserve">, and E.M. Fendel (eds) </w:t>
+        <w:t xml:space="preserve">Stevens, F.R. </w:t>
       </w:r>
       <w:r>
         <w:rPr>
@@ -18213,27 +18063,13 @@
           <w:i/>
           <w:iCs/>
         </w:rPr>
-        <w:t>Geo-information for Disaster Management</w:t>
-      </w:r>
-      <w:r>
-        <w:rPr>
-          <w:rFonts w:ascii="Arial" w:hAnsi="Arial" w:cs="Arial"/>
-        </w:rPr>
-        <w:t>. Berlin, Heidelberg: Springer, pp. 901–921. Available at: https://doi.org/10.1007/3-540-27468-5_64.</w:t>
-      </w:r>
-    </w:p>
-    <w:p>
-      <w:pPr>
-        <w:pStyle w:val="Bibliography"/>
-        <w:rPr>
-          <w:rFonts w:ascii="Arial" w:hAnsi="Arial" w:cs="Arial"/>
-        </w:rPr>
-      </w:pPr>
-      <w:r>
-        <w:rPr>
-          <w:rFonts w:ascii="Arial" w:hAnsi="Arial" w:cs="Arial"/>
-        </w:rPr>
-        <w:t xml:space="preserve">Sirko, W. </w:t>
+        <w:t>et al.</w:t>
+      </w:r>
+      <w:r>
+        <w:rPr>
+          <w:rFonts w:ascii="Arial" w:hAnsi="Arial" w:cs="Arial"/>
+        </w:rPr>
+        <w:t xml:space="preserve"> (2015) ‘Disaggregating Census Data for Population Mapping Using Random Forests with Remotely-Sensed and Ancillary Data’, </w:t>
       </w:r>
       <w:r>
         <w:rPr>
@@ -18241,27 +18077,13 @@
           <w:i/>
           <w:iCs/>
         </w:rPr>
-        <w:t>et al.</w:t>
-      </w:r>
-      <w:r>
-        <w:rPr>
-          <w:rFonts w:ascii="Arial" w:hAnsi="Arial" w:cs="Arial"/>
-        </w:rPr>
-        <w:t xml:space="preserve"> (2021) ‘Continental-Scale Building Detection from High Resolution Satellite Imagery’. </w:t>
-      </w:r>
-      <w:proofErr w:type="spellStart"/>
-      <w:r>
-        <w:rPr>
-          <w:rFonts w:ascii="Arial" w:hAnsi="Arial" w:cs="Arial"/>
-        </w:rPr>
-        <w:t>arXiv</w:t>
-      </w:r>
-      <w:proofErr w:type="spellEnd"/>
-      <w:r>
-        <w:rPr>
-          <w:rFonts w:ascii="Arial" w:hAnsi="Arial" w:cs="Arial"/>
-        </w:rPr>
-        <w:t>. Available at: https://doi.org/10.48550/arXiv.2107.12283.</w:t>
+        <w:t>PLOS ONE</w:t>
+      </w:r>
+      <w:r>
+        <w:rPr>
+          <w:rFonts w:ascii="Arial" w:hAnsi="Arial" w:cs="Arial"/>
+        </w:rPr>
+        <w:t>, 10(2), p. e0107042. Available at: https://doi.org/10.1371/journal.pone.0107042.</w:t>
       </w:r>
     </w:p>
     <w:p>
@@ -18271,33 +18093,11 @@
           <w:rFonts w:ascii="Arial" w:hAnsi="Arial" w:cs="Arial"/>
         </w:rPr>
       </w:pPr>
-      <w:proofErr w:type="spellStart"/>
-      <w:r>
-        <w:rPr>
-          <w:rFonts w:ascii="Arial" w:hAnsi="Arial" w:cs="Arial"/>
-        </w:rPr>
-        <w:t>Slavchevska</w:t>
-      </w:r>
-      <w:proofErr w:type="spellEnd"/>
-      <w:r>
-        <w:rPr>
-          <w:rFonts w:ascii="Arial" w:hAnsi="Arial" w:cs="Arial"/>
-        </w:rPr>
-        <w:t xml:space="preserve">, V., Kaaria, S. and </w:t>
-      </w:r>
-      <w:proofErr w:type="spellStart"/>
-      <w:r>
-        <w:rPr>
-          <w:rFonts w:ascii="Arial" w:hAnsi="Arial" w:cs="Arial"/>
-        </w:rPr>
-        <w:t>Taivalmaa</w:t>
-      </w:r>
-      <w:proofErr w:type="spellEnd"/>
-      <w:r>
-        <w:rPr>
-          <w:rFonts w:ascii="Arial" w:hAnsi="Arial" w:cs="Arial"/>
-        </w:rPr>
-        <w:t xml:space="preserve">, S.L. (2019) ‘The feminization of agriculture: evidence and implications for food and water security’, in J.A. Allan (ed.) </w:t>
+      <w:r>
+        <w:rPr>
+          <w:rFonts w:ascii="Arial" w:hAnsi="Arial" w:cs="Arial"/>
+        </w:rPr>
+        <w:t xml:space="preserve">Swaminathan, M. (2020) ‘Contemporary Features of Rural Workers in India with a Focus on Gender and Caste’, </w:t>
       </w:r>
       <w:r>
         <w:rPr>
@@ -18305,13 +18105,13 @@
           <w:i/>
           <w:iCs/>
         </w:rPr>
-        <w:t>The Oxford Handbook of Food, Water and Society</w:t>
-      </w:r>
-      <w:r>
-        <w:rPr>
-          <w:rFonts w:ascii="Arial" w:hAnsi="Arial" w:cs="Arial"/>
-        </w:rPr>
-        <w:t>. Oxford University Press.</w:t>
+        <w:t>The Indian Journal of Labour Economics</w:t>
+      </w:r>
+      <w:r>
+        <w:rPr>
+          <w:rFonts w:ascii="Arial" w:hAnsi="Arial" w:cs="Arial"/>
+        </w:rPr>
+        <w:t>, 63(1), pp. 67–79. Available at: https://doi.org/10.1007/s41027-020-00210-z.</w:t>
       </w:r>
     </w:p>
     <w:p>
@@ -18325,7 +18125,7 @@
         <w:rPr>
           <w:rFonts w:ascii="Arial" w:hAnsi="Arial" w:cs="Arial"/>
         </w:rPr>
-        <w:t xml:space="preserve">Stevens, F.R. </w:t>
+        <w:t xml:space="preserve">Szarka, N. and Biljecki, F. (2022) ‘Population estimation beyond counts—Inferring demographic characteristics’, </w:t>
       </w:r>
       <w:r>
         <w:rPr>
@@ -18333,27 +18133,27 @@
           <w:i/>
           <w:iCs/>
         </w:rPr>
-        <w:t>et al.</w:t>
-      </w:r>
-      <w:r>
-        <w:rPr>
-          <w:rFonts w:ascii="Arial" w:hAnsi="Arial" w:cs="Arial"/>
-        </w:rPr>
-        <w:t xml:space="preserve"> (2015) ‘Disaggregating Census Data for Population Mapping Using Random Forests with </w:t>
-      </w:r>
-      <w:proofErr w:type="gramStart"/>
-      <w:r>
-        <w:rPr>
-          <w:rFonts w:ascii="Arial" w:hAnsi="Arial" w:cs="Arial"/>
-        </w:rPr>
-        <w:t>Remotely-Sensed</w:t>
-      </w:r>
-      <w:proofErr w:type="gramEnd"/>
-      <w:r>
-        <w:rPr>
-          <w:rFonts w:ascii="Arial" w:hAnsi="Arial" w:cs="Arial"/>
-        </w:rPr>
-        <w:t xml:space="preserve"> and Ancillary Data’, </w:t>
+        <w:t>PLOS ONE</w:t>
+      </w:r>
+      <w:r>
+        <w:rPr>
+          <w:rFonts w:ascii="Arial" w:hAnsi="Arial" w:cs="Arial"/>
+        </w:rPr>
+        <w:t>, 17(4), p. e0266484. Available at: https://doi.org/10.1371/journal.pone.0266484.</w:t>
+      </w:r>
+    </w:p>
+    <w:p>
+      <w:pPr>
+        <w:pStyle w:val="Bibliography"/>
+        <w:rPr>
+          <w:rFonts w:ascii="Arial" w:hAnsi="Arial" w:cs="Arial"/>
+        </w:rPr>
+      </w:pPr>
+      <w:r>
+        <w:rPr>
+          <w:rFonts w:ascii="Arial" w:hAnsi="Arial" w:cs="Arial"/>
+        </w:rPr>
+        <w:t xml:space="preserve">Tatem, A.J. (2022) ‘Small area population denominators for improved disease surveillance and response’, </w:t>
       </w:r>
       <w:r>
         <w:rPr>
@@ -18361,13 +18161,13 @@
           <w:i/>
           <w:iCs/>
         </w:rPr>
-        <w:t>PLOS ONE</w:t>
-      </w:r>
-      <w:r>
-        <w:rPr>
-          <w:rFonts w:ascii="Arial" w:hAnsi="Arial" w:cs="Arial"/>
-        </w:rPr>
-        <w:t>, 10(2), p. e0107042. Available at: https://doi.org/10.1371/journal.pone.0107042.</w:t>
+        <w:t>Epidemics</w:t>
+      </w:r>
+      <w:r>
+        <w:rPr>
+          <w:rFonts w:ascii="Arial" w:hAnsi="Arial" w:cs="Arial"/>
+        </w:rPr>
+        <w:t>, 40, p. 100597. Available at: https://doi.org/10.1016/j.epidem.2022.100597.</w:t>
       </w:r>
     </w:p>
     <w:p>
@@ -18377,25 +18177,19 @@
           <w:rFonts w:ascii="Arial" w:hAnsi="Arial" w:cs="Arial"/>
         </w:rPr>
       </w:pPr>
-      <w:r>
-        <w:rPr>
-          <w:rFonts w:ascii="Arial" w:hAnsi="Arial" w:cs="Arial"/>
-        </w:rPr>
-        <w:t xml:space="preserve">Swaminathan, M. (2020) ‘Contemporary Features of Rural Workers in India with a Focus on Gender and Caste’, </w:t>
-      </w:r>
       <w:r>
         <w:rPr>
           <w:rFonts w:ascii="Arial" w:hAnsi="Arial" w:cs="Arial"/>
           <w:i/>
           <w:iCs/>
         </w:rPr>
-        <w:t>The Indian Journal of Labour Economics</w:t>
-      </w:r>
-      <w:r>
-        <w:rPr>
-          <w:rFonts w:ascii="Arial" w:hAnsi="Arial" w:cs="Arial"/>
-        </w:rPr>
-        <w:t>, 63(1), pp. 67–79. Available at: https://doi.org/10.1007/s41027-020-00210-z.</w:t>
+        <w:t>The Times of India</w:t>
+      </w:r>
+      <w:r>
+        <w:rPr>
+          <w:rFonts w:ascii="Arial" w:hAnsi="Arial" w:cs="Arial"/>
+        </w:rPr>
+        <w:t xml:space="preserve"> (2023) ‘Ground work for Census 2021 to start from Jan 2024’, 5 July. Available at: https://timesofindia.indiatimes.com/city/goa/ground-work-for-census-2021-to-start-from-jan-2024/articleshow/101496121.cms?from=mdr (Accessed: 23 August 2023).</w:t>
       </w:r>
     </w:p>
     <w:p>
@@ -18409,21 +18203,7 @@
         <w:rPr>
           <w:rFonts w:ascii="Arial" w:hAnsi="Arial" w:cs="Arial"/>
         </w:rPr>
-        <w:t xml:space="preserve">Szarka, N. and </w:t>
-      </w:r>
-      <w:proofErr w:type="spellStart"/>
-      <w:r>
-        <w:rPr>
-          <w:rFonts w:ascii="Arial" w:hAnsi="Arial" w:cs="Arial"/>
-        </w:rPr>
-        <w:t>Biljecki</w:t>
-      </w:r>
-      <w:proofErr w:type="spellEnd"/>
-      <w:r>
-        <w:rPr>
-          <w:rFonts w:ascii="Arial" w:hAnsi="Arial" w:cs="Arial"/>
-        </w:rPr>
-        <w:t xml:space="preserve">, F. (2022) ‘Population estimation beyond counts—Inferring demographic characteristics’, </w:t>
+        <w:t xml:space="preserve">Tobler, W.R. (1970) ‘A Computer Movie Simulating Urban Growth in the Detroit Region’, </w:t>
       </w:r>
       <w:r>
         <w:rPr>
@@ -18431,13 +18211,13 @@
           <w:i/>
           <w:iCs/>
         </w:rPr>
-        <w:t>PLOS ONE</w:t>
-      </w:r>
-      <w:r>
-        <w:rPr>
-          <w:rFonts w:ascii="Arial" w:hAnsi="Arial" w:cs="Arial"/>
-        </w:rPr>
-        <w:t>, 17(4), p. e0266484. Available at: https://doi.org/10.1371/journal.pone.0266484.</w:t>
+        <w:t>Economic Geography</w:t>
+      </w:r>
+      <w:r>
+        <w:rPr>
+          <w:rFonts w:ascii="Arial" w:hAnsi="Arial" w:cs="Arial"/>
+        </w:rPr>
+        <w:t>, 46, pp. 234–240. Available at: https://doi.org/10.2307/143141.</w:t>
       </w:r>
     </w:p>
     <w:p>
@@ -18451,7 +18231,7 @@
         <w:rPr>
           <w:rFonts w:ascii="Arial" w:hAnsi="Arial" w:cs="Arial"/>
         </w:rPr>
-        <w:t xml:space="preserve">Tatem, A.J. (2022) ‘Small area population denominators for improved disease surveillance and response’, </w:t>
+        <w:t xml:space="preserve">Tuholske, C. </w:t>
       </w:r>
       <w:r>
         <w:rPr>
@@ -18459,49 +18239,27 @@
           <w:i/>
           <w:iCs/>
         </w:rPr>
-        <w:t>Epidemics</w:t>
-      </w:r>
-      <w:r>
-        <w:rPr>
-          <w:rFonts w:ascii="Arial" w:hAnsi="Arial" w:cs="Arial"/>
-        </w:rPr>
-        <w:t>, 40, p. 100597. Available at: https://doi.org/10.1016/j.epidem.2022.100597.</w:t>
-      </w:r>
-    </w:p>
-    <w:p>
-      <w:pPr>
-        <w:pStyle w:val="Bibliography"/>
-        <w:rPr>
-          <w:rFonts w:ascii="Arial" w:hAnsi="Arial" w:cs="Arial"/>
-        </w:rPr>
-      </w:pPr>
+        <w:t>et al.</w:t>
+      </w:r>
+      <w:r>
+        <w:rPr>
+          <w:rFonts w:ascii="Arial" w:hAnsi="Arial" w:cs="Arial"/>
+        </w:rPr>
+        <w:t xml:space="preserve"> (2021) ‘Implications for Tracking SDG Indicator Metrics with Gridded Population Data’, </w:t>
+      </w:r>
       <w:r>
         <w:rPr>
           <w:rFonts w:ascii="Arial" w:hAnsi="Arial" w:cs="Arial"/>
           <w:i/>
           <w:iCs/>
         </w:rPr>
-        <w:t>The Times of India</w:t>
-      </w:r>
-      <w:r>
-        <w:rPr>
-          <w:rFonts w:ascii="Arial" w:hAnsi="Arial" w:cs="Arial"/>
-        </w:rPr>
-        <w:t xml:space="preserve"> (2023) ‘</w:t>
-      </w:r>
-      <w:proofErr w:type="gramStart"/>
-      <w:r>
-        <w:rPr>
-          <w:rFonts w:ascii="Arial" w:hAnsi="Arial" w:cs="Arial"/>
-        </w:rPr>
-        <w:t>Ground work</w:t>
-      </w:r>
-      <w:proofErr w:type="gramEnd"/>
-      <w:r>
-        <w:rPr>
-          <w:rFonts w:ascii="Arial" w:hAnsi="Arial" w:cs="Arial"/>
-        </w:rPr>
-        <w:t xml:space="preserve"> for Census 2021 to start from Jan 2024’, 5 July. Available at: https://timesofindia.indiatimes.com/city/goa/ground-work-for-census-2021-to-start-from-jan-2024/articleshow/101496121.cms?from=mdr (Accessed: 23 August 2023).</w:t>
+        <w:t>Sustainability</w:t>
+      </w:r>
+      <w:r>
+        <w:rPr>
+          <w:rFonts w:ascii="Arial" w:hAnsi="Arial" w:cs="Arial"/>
+        </w:rPr>
+        <w:t>, 13(13), p. 7329. Available at: https://doi.org/10.3390/su13137329.</w:t>
       </w:r>
     </w:p>
     <w:p>
@@ -18515,7 +18273,8 @@
         <w:rPr>
           <w:rFonts w:ascii="Arial" w:hAnsi="Arial" w:cs="Arial"/>
         </w:rPr>
-        <w:t xml:space="preserve">Tobler, W.R. (1970) ‘A Computer Movie Simulating Urban Growth in the Detroit Region’, </w:t>
+        <w:lastRenderedPageBreak/>
+        <w:t xml:space="preserve">United Nations (2022) </w:t>
       </w:r>
       <w:r>
         <w:rPr>
@@ -18523,13 +18282,13 @@
           <w:i/>
           <w:iCs/>
         </w:rPr>
-        <w:t>Economic Geography</w:t>
-      </w:r>
-      <w:r>
-        <w:rPr>
-          <w:rFonts w:ascii="Arial" w:hAnsi="Arial" w:cs="Arial"/>
-        </w:rPr>
-        <w:t>, 46, pp. 234–240. Available at: https://doi.org/10.2307/143141.</w:t>
+        <w:t>The Sustainable Development Goals Report 2022</w:t>
+      </w:r>
+      <w:r>
+        <w:rPr>
+          <w:rFonts w:ascii="Arial" w:hAnsi="Arial" w:cs="Arial"/>
+        </w:rPr>
+        <w:t>. New York, NY: United Nations. Available at: https://unstats.un.org/sdgs/report/2022/.</w:t>
       </w:r>
     </w:p>
     <w:p>
@@ -18539,19 +18298,11 @@
           <w:rFonts w:ascii="Arial" w:hAnsi="Arial" w:cs="Arial"/>
         </w:rPr>
       </w:pPr>
-      <w:proofErr w:type="spellStart"/>
-      <w:r>
-        <w:rPr>
-          <w:rFonts w:ascii="Arial" w:hAnsi="Arial" w:cs="Arial"/>
-        </w:rPr>
-        <w:t>Tuholske</w:t>
-      </w:r>
-      <w:proofErr w:type="spellEnd"/>
-      <w:r>
-        <w:rPr>
-          <w:rFonts w:ascii="Arial" w:hAnsi="Arial" w:cs="Arial"/>
-        </w:rPr>
-        <w:t xml:space="preserve">, C. </w:t>
+      <w:r>
+        <w:rPr>
+          <w:rFonts w:ascii="Arial" w:hAnsi="Arial" w:cs="Arial"/>
+        </w:rPr>
+        <w:t xml:space="preserve">United Nations in India (2022) </w:t>
       </w:r>
       <w:r>
         <w:rPr>
@@ -18559,13 +18310,27 @@
           <w:i/>
           <w:iCs/>
         </w:rPr>
-        <w:t>et al.</w:t>
-      </w:r>
-      <w:r>
-        <w:rPr>
-          <w:rFonts w:ascii="Arial" w:hAnsi="Arial" w:cs="Arial"/>
-        </w:rPr>
-        <w:t xml:space="preserve"> (2021) ‘Implications for Tracking SDG Indicator Metrics with Gridded Population Data’, </w:t>
+        <w:t>UN India Annual Report 2021</w:t>
+      </w:r>
+      <w:r>
+        <w:rPr>
+          <w:rFonts w:ascii="Arial" w:hAnsi="Arial" w:cs="Arial"/>
+        </w:rPr>
+        <w:t>. New Delhi, India. Available at: https://india.un.org/en/195240-un-india-annual-report-2021 (Accessed: 30 May 2023).</w:t>
+      </w:r>
+    </w:p>
+    <w:p>
+      <w:pPr>
+        <w:pStyle w:val="Bibliography"/>
+        <w:rPr>
+          <w:rFonts w:ascii="Arial" w:hAnsi="Arial" w:cs="Arial"/>
+        </w:rPr>
+      </w:pPr>
+      <w:r>
+        <w:rPr>
+          <w:rFonts w:ascii="Arial" w:hAnsi="Arial" w:cs="Arial"/>
+        </w:rPr>
+        <w:t xml:space="preserve">Vanthof, V.R. and Kelly, R.E.J. (2020) ‘Earth Observation at Finer Scales is Critical to Farming Communities Facing Increased Water Shortages Over the Next Decade’, in </w:t>
       </w:r>
       <w:r>
         <w:rPr>
@@ -18573,28 +18338,13 @@
           <w:i/>
           <w:iCs/>
         </w:rPr>
-        <w:t>Sustainability</w:t>
-      </w:r>
-      <w:r>
-        <w:rPr>
-          <w:rFonts w:ascii="Arial" w:hAnsi="Arial" w:cs="Arial"/>
-        </w:rPr>
-        <w:t>, 13(13), p. 7329. Available at: https://doi.org/10.3390/su13137329.</w:t>
-      </w:r>
-    </w:p>
-    <w:p>
-      <w:pPr>
-        <w:pStyle w:val="Bibliography"/>
-        <w:rPr>
-          <w:rFonts w:ascii="Arial" w:hAnsi="Arial" w:cs="Arial"/>
-        </w:rPr>
-      </w:pPr>
-      <w:r>
-        <w:rPr>
-          <w:rFonts w:ascii="Arial" w:hAnsi="Arial" w:cs="Arial"/>
-        </w:rPr>
-        <w:lastRenderedPageBreak/>
-        <w:t xml:space="preserve">United Nations (2022) </w:t>
+        <w:t>IGARSS 2020 - 2020 IEEE International Geoscience and Remote Sensing Symposium</w:t>
+      </w:r>
+      <w:r>
+        <w:rPr>
+          <w:rFonts w:ascii="Arial" w:hAnsi="Arial" w:cs="Arial"/>
+        </w:rPr>
+        <w:t xml:space="preserve">. </w:t>
       </w:r>
       <w:r>
         <w:rPr>
@@ -18602,13 +18352,13 @@
           <w:i/>
           <w:iCs/>
         </w:rPr>
-        <w:t>The Sustainable Development Goals Report 2022</w:t>
-      </w:r>
-      <w:r>
-        <w:rPr>
-          <w:rFonts w:ascii="Arial" w:hAnsi="Arial" w:cs="Arial"/>
-        </w:rPr>
-        <w:t>. New York, NY: United Nations. Available at: https://unstats.un.org/sdgs/report/2022/.</w:t>
+        <w:t>IGARSS 2020 - 2020 IEEE International Geoscience and Remote Sensing Symposium</w:t>
+      </w:r>
+      <w:r>
+        <w:rPr>
+          <w:rFonts w:ascii="Arial" w:hAnsi="Arial" w:cs="Arial"/>
+        </w:rPr>
+        <w:t>, pp. 3716–3718. Available at: https://doi.org/10.1109/IGARSS39084.2020.9324327.</w:t>
       </w:r>
     </w:p>
     <w:p>
@@ -18622,7 +18372,7 @@
         <w:rPr>
           <w:rFonts w:ascii="Arial" w:hAnsi="Arial" w:cs="Arial"/>
         </w:rPr>
-        <w:t xml:space="preserve">United Nations in India (2022) </w:t>
+        <w:t xml:space="preserve">Viel, J.-F. and Tran, A. (2009) ‘Estimating Denominators: Satellite-Based Population Estimates at a Fine Spatial Resolution in a European Urban Area’, </w:t>
       </w:r>
       <w:r>
         <w:rPr>
@@ -18630,13 +18380,13 @@
           <w:i/>
           <w:iCs/>
         </w:rPr>
-        <w:t>UN India Annual Report 2021</w:t>
-      </w:r>
-      <w:r>
-        <w:rPr>
-          <w:rFonts w:ascii="Arial" w:hAnsi="Arial" w:cs="Arial"/>
-        </w:rPr>
-        <w:t>. New Delhi, India. Available at: https://india.un.org/en/195240-un-india-annual-report-2021 (Accessed: 30 May 2023).</w:t>
+        <w:t>Epidemiology</w:t>
+      </w:r>
+      <w:r>
+        <w:rPr>
+          <w:rFonts w:ascii="Arial" w:hAnsi="Arial" w:cs="Arial"/>
+        </w:rPr>
+        <w:t>, 20(2), pp. 214–222.</w:t>
       </w:r>
     </w:p>
     <w:p>
@@ -18650,7 +18400,7 @@
         <w:rPr>
           <w:rFonts w:ascii="Arial" w:hAnsi="Arial" w:cs="Arial"/>
         </w:rPr>
-        <w:t xml:space="preserve">Vanthof, V.R. and Kelly, R.E.J. (2020) ‘Earth Observation at Finer Scales is Critical to Farming Communities Facing Increased Water Shortages Over the Next Decade’, in </w:t>
+        <w:t xml:space="preserve">Wardrop, N.A. </w:t>
       </w:r>
       <w:r>
         <w:rPr>
@@ -18658,13 +18408,13 @@
           <w:i/>
           <w:iCs/>
         </w:rPr>
-        <w:t>IGARSS 2020 - 2020 IEEE International Geoscience and Remote Sensing Symposium</w:t>
-      </w:r>
-      <w:r>
-        <w:rPr>
-          <w:rFonts w:ascii="Arial" w:hAnsi="Arial" w:cs="Arial"/>
-        </w:rPr>
-        <w:t xml:space="preserve">. </w:t>
+        <w:t>et al.</w:t>
+      </w:r>
+      <w:r>
+        <w:rPr>
+          <w:rFonts w:ascii="Arial" w:hAnsi="Arial" w:cs="Arial"/>
+        </w:rPr>
+        <w:t xml:space="preserve"> (2018) ‘Spatially disaggregated population estimates in the absence of national population and housing census data’, </w:t>
       </w:r>
       <w:r>
         <w:rPr>
@@ -18672,13 +18422,13 @@
           <w:i/>
           <w:iCs/>
         </w:rPr>
-        <w:t>IGARSS 2020 - 2020 IEEE International Geoscience and Remote Sensing Symposium</w:t>
-      </w:r>
-      <w:r>
-        <w:rPr>
-          <w:rFonts w:ascii="Arial" w:hAnsi="Arial" w:cs="Arial"/>
-        </w:rPr>
-        <w:t>, pp. 3716–3718. Available at: https://doi.org/10.1109/IGARSS39084.2020.9324327.</w:t>
+        <w:t>Proceedings of the National Academy of Sciences</w:t>
+      </w:r>
+      <w:r>
+        <w:rPr>
+          <w:rFonts w:ascii="Arial" w:hAnsi="Arial" w:cs="Arial"/>
+        </w:rPr>
+        <w:t>, 115(14), pp. 3529–3537. Available at: https://doi.org/10.1073/pnas.1715305115.</w:t>
       </w:r>
     </w:p>
     <w:p>
@@ -18692,7 +18442,7 @@
         <w:rPr>
           <w:rFonts w:ascii="Arial" w:hAnsi="Arial" w:cs="Arial"/>
         </w:rPr>
-        <w:t xml:space="preserve">Viel, J.-F. and Tran, A. (2009) ‘Estimating Denominators: Satellite-Based Population Estimates at a Fine Spatial Resolution in a European Urban Area’, </w:t>
+        <w:t xml:space="preserve">World Bank (2023) </w:t>
       </w:r>
       <w:r>
         <w:rPr>
@@ -18700,27 +18450,13 @@
           <w:i/>
           <w:iCs/>
         </w:rPr>
-        <w:t>Epidemiology</w:t>
-      </w:r>
-      <w:r>
-        <w:rPr>
-          <w:rFonts w:ascii="Arial" w:hAnsi="Arial" w:cs="Arial"/>
-        </w:rPr>
-        <w:t>, 20(2), pp. 214–222.</w:t>
-      </w:r>
-    </w:p>
-    <w:p>
-      <w:pPr>
-        <w:pStyle w:val="Bibliography"/>
-        <w:rPr>
-          <w:rFonts w:ascii="Arial" w:hAnsi="Arial" w:cs="Arial"/>
-        </w:rPr>
-      </w:pPr>
-      <w:r>
-        <w:rPr>
-          <w:rFonts w:ascii="Arial" w:hAnsi="Arial" w:cs="Arial"/>
-        </w:rPr>
-        <w:t xml:space="preserve">Wardrop, N.A. </w:t>
+        <w:t>Agriculture and Food</w:t>
+      </w:r>
+      <w:r>
+        <w:rPr>
+          <w:rFonts w:ascii="Arial" w:hAnsi="Arial" w:cs="Arial"/>
+        </w:rPr>
+        <w:t xml:space="preserve">, </w:t>
       </w:r>
       <w:r>
         <w:rPr>
@@ -18728,13 +18464,27 @@
           <w:i/>
           <w:iCs/>
         </w:rPr>
-        <w:t>et al.</w:t>
-      </w:r>
-      <w:r>
-        <w:rPr>
-          <w:rFonts w:ascii="Arial" w:hAnsi="Arial" w:cs="Arial"/>
-        </w:rPr>
-        <w:t xml:space="preserve"> (2018) ‘Spatially disaggregated population estimates in the absence of national population and housing census data’, </w:t>
+        <w:t>World Bank</w:t>
+      </w:r>
+      <w:r>
+        <w:rPr>
+          <w:rFonts w:ascii="Arial" w:hAnsi="Arial" w:cs="Arial"/>
+        </w:rPr>
+        <w:t>. Available at: https://www.worldbank.org/en/topic/agriculture/overview (Accessed: 22 May 2023).</w:t>
+      </w:r>
+    </w:p>
+    <w:p>
+      <w:pPr>
+        <w:pStyle w:val="Bibliography"/>
+        <w:rPr>
+          <w:rFonts w:ascii="Arial" w:hAnsi="Arial" w:cs="Arial"/>
+        </w:rPr>
+      </w:pPr>
+      <w:r>
+        <w:rPr>
+          <w:rFonts w:ascii="Arial" w:hAnsi="Arial" w:cs="Arial"/>
+        </w:rPr>
+        <w:t xml:space="preserve">You, L. and Wood, S. (2006) ‘An entropy approach to spatial disaggregation of agricultural production’, </w:t>
       </w:r>
       <w:r>
         <w:rPr>
@@ -18742,13 +18492,13 @@
           <w:i/>
           <w:iCs/>
         </w:rPr>
-        <w:t>Proceedings of the National Academy of Sciences</w:t>
-      </w:r>
-      <w:r>
-        <w:rPr>
-          <w:rFonts w:ascii="Arial" w:hAnsi="Arial" w:cs="Arial"/>
-        </w:rPr>
-        <w:t>, 115(14), pp. 3529–3537. Available at: https://doi.org/10.1073/pnas.1715305115.</w:t>
+        <w:t>Agricultural Systems</w:t>
+      </w:r>
+      <w:r>
+        <w:rPr>
+          <w:rFonts w:ascii="Arial" w:hAnsi="Arial" w:cs="Arial"/>
+        </w:rPr>
+        <w:t>, 90(1), pp. 329–347. Available at: https://doi.org/10.1016/j.agsy.2006.01.008.</w:t>
       </w:r>
     </w:p>
     <w:p>
@@ -18762,7 +18512,7 @@
         <w:rPr>
           <w:rFonts w:ascii="Arial" w:hAnsi="Arial" w:cs="Arial"/>
         </w:rPr>
-        <w:t xml:space="preserve">World Bank (2023) </w:t>
+        <w:t xml:space="preserve">Zarkovich, S.S., Bosnich, S. and Anichich, Z. (1976) ‘Agricultural Population’, </w:t>
       </w:r>
       <w:r>
         <w:rPr>
@@ -18770,110 +18520,8 @@
           <w:i/>
           <w:iCs/>
         </w:rPr>
-        <w:t>Agriculture and Food</w:t>
-      </w:r>
-      <w:r>
-        <w:rPr>
-          <w:rFonts w:ascii="Arial" w:hAnsi="Arial" w:cs="Arial"/>
-        </w:rPr>
-        <w:t xml:space="preserve">, </w:t>
-      </w:r>
-      <w:r>
-        <w:rPr>
-          <w:rFonts w:ascii="Arial" w:hAnsi="Arial" w:cs="Arial"/>
-          <w:i/>
-          <w:iCs/>
-        </w:rPr>
-        <w:t>World Bank</w:t>
-      </w:r>
-      <w:r>
-        <w:rPr>
-          <w:rFonts w:ascii="Arial" w:hAnsi="Arial" w:cs="Arial"/>
-        </w:rPr>
-        <w:t>. Available at: https://www.worldbank.org/en/topic/agriculture/overview (Accessed: 22 May 2023).</w:t>
-      </w:r>
-    </w:p>
-    <w:p>
-      <w:pPr>
-        <w:pStyle w:val="Bibliography"/>
-        <w:rPr>
-          <w:rFonts w:ascii="Arial" w:hAnsi="Arial" w:cs="Arial"/>
-        </w:rPr>
-      </w:pPr>
-      <w:r>
-        <w:rPr>
-          <w:rFonts w:ascii="Arial" w:hAnsi="Arial" w:cs="Arial"/>
-        </w:rPr>
-        <w:t xml:space="preserve">You, L. and Wood, S. (2006) ‘An entropy approach to spatial disaggregation of agricultural production’, </w:t>
-      </w:r>
-      <w:r>
-        <w:rPr>
-          <w:rFonts w:ascii="Arial" w:hAnsi="Arial" w:cs="Arial"/>
-          <w:i/>
-          <w:iCs/>
-        </w:rPr>
-        <w:t>Agricultural Systems</w:t>
-      </w:r>
-      <w:r>
-        <w:rPr>
-          <w:rFonts w:ascii="Arial" w:hAnsi="Arial" w:cs="Arial"/>
-        </w:rPr>
-        <w:t>, 90(1), pp. 329–347. Available at: https://doi.org/10.1016/j.agsy.2006.01.008.</w:t>
-      </w:r>
-    </w:p>
-    <w:p>
-      <w:pPr>
-        <w:pStyle w:val="Bibliography"/>
-        <w:rPr>
-          <w:rFonts w:ascii="Arial" w:hAnsi="Arial" w:cs="Arial"/>
-        </w:rPr>
-      </w:pPr>
-      <w:proofErr w:type="spellStart"/>
-      <w:r>
-        <w:rPr>
-          <w:rFonts w:ascii="Arial" w:hAnsi="Arial" w:cs="Arial"/>
-        </w:rPr>
-        <w:t>Zarkovich</w:t>
-      </w:r>
-      <w:proofErr w:type="spellEnd"/>
-      <w:r>
-        <w:rPr>
-          <w:rFonts w:ascii="Arial" w:hAnsi="Arial" w:cs="Arial"/>
-        </w:rPr>
-        <w:t xml:space="preserve">, S.S., Bosnich, S. and </w:t>
-      </w:r>
-      <w:proofErr w:type="spellStart"/>
-      <w:r>
-        <w:rPr>
-          <w:rFonts w:ascii="Arial" w:hAnsi="Arial" w:cs="Arial"/>
-        </w:rPr>
-        <w:t>Anichich</w:t>
-      </w:r>
-      <w:proofErr w:type="spellEnd"/>
-      <w:r>
-        <w:rPr>
-          <w:rFonts w:ascii="Arial" w:hAnsi="Arial" w:cs="Arial"/>
-        </w:rPr>
-        <w:t xml:space="preserve">, Z. (1976) ‘Agricultural Population’, </w:t>
-      </w:r>
-      <w:r>
-        <w:rPr>
-          <w:rFonts w:ascii="Arial" w:hAnsi="Arial" w:cs="Arial"/>
-          <w:i/>
-          <w:iCs/>
-        </w:rPr>
-        <w:t xml:space="preserve">International Statistical Review / Revue Internationale de </w:t>
-      </w:r>
-      <w:proofErr w:type="spellStart"/>
-      <w:r>
-        <w:rPr>
-          <w:rFonts w:ascii="Arial" w:hAnsi="Arial" w:cs="Arial"/>
-          <w:i/>
-          <w:iCs/>
-        </w:rPr>
-        <w:t>Statistique</w:t>
-      </w:r>
-      <w:proofErr w:type="spellEnd"/>
+        <w:t>International Statistical Review / Revue Internationale de Statistique</w:t>
+      </w:r>
       <w:r>
         <w:rPr>
           <w:rFonts w:ascii="Arial" w:hAnsi="Arial" w:cs="Arial"/>
@@ -24243,6 +23891,7 @@
   <w:style w:type="character" w:default="1" w:styleId="DefaultParagraphFont">
     <w:name w:val="Default Paragraph Font"/>
     <w:uiPriority w:val="1"/>
+    <w:semiHidden/>
     <w:unhideWhenUsed/>
   </w:style>
   <w:style w:type="table" w:default="1" w:styleId="TableNormal">

</xml_diff>